<commit_message>
Added information to the document.docx
</commit_message>
<xml_diff>
--- a/Documentation.docx
+++ b/Documentation.docx
@@ -212,6 +212,15 @@
         </w:rPr>
         <w:t xml:space="preserve">By: </w:t>
       </w:r>
+      <w:r>
+        <w:rPr>
+          <w:rFonts w:ascii="Times New Roman" w:hAnsi="Times New Roman" w:cs="Times New Roman"/>
+          <w:color w:val="000000"/>
+          <w:sz w:val="27"/>
+          <w:szCs w:val="27"/>
+        </w:rPr>
+        <w:t xml:space="preserve">Adit Gupta, </w:t>
+      </w:r>
       <w:proofErr w:type="spellStart"/>
       <w:r>
         <w:rPr>
@@ -220,7 +229,7 @@
           <w:sz w:val="27"/>
           <w:szCs w:val="27"/>
         </w:rPr>
-        <w:t>Adit</w:t>
+        <w:t>Dhruv</w:t>
       </w:r>
       <w:proofErr w:type="spellEnd"/>
       <w:r>
@@ -230,7 +239,7 @@
           <w:sz w:val="27"/>
           <w:szCs w:val="27"/>
         </w:rPr>
-        <w:t xml:space="preserve"> Gupta, </w:t>
+        <w:t xml:space="preserve"> Patel, </w:t>
       </w:r>
       <w:proofErr w:type="spellStart"/>
       <w:r>
@@ -240,7 +249,7 @@
           <w:sz w:val="27"/>
           <w:szCs w:val="27"/>
         </w:rPr>
-        <w:t>Dhruv</w:t>
+        <w:t>Oluwatobi</w:t>
       </w:r>
       <w:proofErr w:type="spellEnd"/>
       <w:r>
@@ -250,7 +259,7 @@
           <w:sz w:val="27"/>
           <w:szCs w:val="27"/>
         </w:rPr>
-        <w:t xml:space="preserve"> Patel, </w:t>
+        <w:t xml:space="preserve"> </w:t>
       </w:r>
       <w:proofErr w:type="spellStart"/>
       <w:r>
@@ -260,7 +269,7 @@
           <w:sz w:val="27"/>
           <w:szCs w:val="27"/>
         </w:rPr>
-        <w:t>Oluwatobi</w:t>
+        <w:t>Olaleya</w:t>
       </w:r>
       <w:proofErr w:type="spellEnd"/>
       <w:r>
@@ -270,7 +279,7 @@
           <w:sz w:val="27"/>
           <w:szCs w:val="27"/>
         </w:rPr>
-        <w:t xml:space="preserve"> </w:t>
+        <w:t xml:space="preserve">, </w:t>
       </w:r>
       <w:proofErr w:type="spellStart"/>
       <w:r>
@@ -280,7 +289,7 @@
           <w:sz w:val="27"/>
           <w:szCs w:val="27"/>
         </w:rPr>
-        <w:t>Olaleya</w:t>
+        <w:t>Kishan</w:t>
       </w:r>
       <w:proofErr w:type="spellEnd"/>
       <w:r>
@@ -290,7 +299,7 @@
           <w:sz w:val="27"/>
           <w:szCs w:val="27"/>
         </w:rPr>
-        <w:t>, Kishan Joshi</w:t>
+        <w:t xml:space="preserve"> Joshi</w:t>
       </w:r>
     </w:p>
     <w:p>
@@ -1401,14 +1410,7 @@
           <w:rFonts w:ascii="Times New Roman" w:hAnsi="Times New Roman" w:cs="Times New Roman"/>
           <w:sz w:val="28"/>
         </w:rPr>
-        <w:t>Brief descri</w:t>
-      </w:r>
-      <w:r>
-        <w:rPr>
-          <w:rFonts w:ascii="Times New Roman" w:hAnsi="Times New Roman" w:cs="Times New Roman"/>
-          <w:sz w:val="28"/>
-        </w:rPr>
-        <w:t>ption of each Procedure/Function</w:t>
+        <w:t>Functionality</w:t>
       </w:r>
       <w:r>
         <w:rPr>
@@ -1422,14 +1424,84 @@
           <w:rFonts w:ascii="Helvetica" w:eastAsia="Helvetica" w:hAnsi="Helvetica" w:cs="Helvetica"/>
           <w:sz w:val="28"/>
         </w:rPr>
-        <w:t>.</w:t>
-      </w:r>
-      <w:r>
-        <w:rPr>
-          <w:rFonts w:ascii="Helvetica" w:eastAsia="Helvetica" w:hAnsi="Helvetica" w:cs="Helvetica"/>
-          <w:sz w:val="28"/>
-        </w:rPr>
-        <w:t>……………</w:t>
+        <w:t>………………………</w:t>
+      </w:r>
+      <w:r>
+        <w:rPr>
+          <w:rFonts w:ascii="Helvetica" w:eastAsia="Helvetica" w:hAnsi="Helvetica" w:cs="Helvetica"/>
+          <w:sz w:val="28"/>
+        </w:rPr>
+        <w:t>………………………</w:t>
+      </w:r>
+      <w:r>
+        <w:rPr>
+          <w:rFonts w:ascii="Helvetica" w:eastAsia="Helvetica" w:hAnsi="Helvetica" w:cs="Helvetica"/>
+          <w:sz w:val="28"/>
+        </w:rPr>
+        <w:t>…</w:t>
+      </w:r>
+      <w:r>
+        <w:rPr>
+          <w:rFonts w:ascii="Helvetica" w:eastAsia="Helvetica" w:hAnsi="Helvetica" w:cs="Helvetica"/>
+          <w:sz w:val="28"/>
+        </w:rPr>
+        <w:t xml:space="preserve"> </w:t>
+      </w:r>
+      <w:r>
+        <w:rPr>
+          <w:rFonts w:ascii="Times New Roman" w:eastAsia="Helvetica" w:hAnsi="Times New Roman" w:cs="Times New Roman"/>
+          <w:sz w:val="28"/>
+        </w:rPr>
+        <w:t>Page</w:t>
+      </w:r>
+      <w:r>
+        <w:rPr>
+          <w:rFonts w:ascii="Times New Roman" w:hAnsi="Times New Roman" w:cs="Times New Roman"/>
+          <w:sz w:val="28"/>
+        </w:rPr>
+        <w:t xml:space="preserve"> 3</w:t>
+      </w:r>
+    </w:p>
+    <w:p>
+      <w:pPr>
+        <w:pStyle w:val="ListParagraph"/>
+        <w:numPr>
+          <w:ilvl w:val="0"/>
+          <w:numId w:val="1"/>
+        </w:numPr>
+        <w:spacing w:line="360" w:lineRule="auto"/>
+        <w:rPr>
+          <w:rFonts w:ascii="Times New Roman" w:hAnsi="Times New Roman" w:cs="Times New Roman"/>
+          <w:sz w:val="28"/>
+        </w:rPr>
+      </w:pPr>
+      <w:r>
+        <w:rPr>
+          <w:rFonts w:ascii="Times New Roman" w:hAnsi="Times New Roman" w:cs="Times New Roman"/>
+          <w:sz w:val="28"/>
+        </w:rPr>
+        <w:t>Tables they are based on</w:t>
+      </w:r>
+      <w:r>
+        <w:rPr>
+          <w:rFonts w:ascii="Helvetica" w:eastAsia="Helvetica" w:hAnsi="Helvetica" w:cs="Helvetica"/>
+          <w:sz w:val="28"/>
+        </w:rPr>
+        <w:t>……………………</w:t>
+      </w:r>
+      <w:r>
+        <w:rPr>
+          <w:rFonts w:ascii="Helvetica" w:eastAsia="Helvetica" w:hAnsi="Helvetica" w:cs="Helvetica"/>
+          <w:sz w:val="28"/>
+        </w:rPr>
+        <w:t>……...</w:t>
+      </w:r>
+      <w:r>
+        <w:rPr>
+          <w:rFonts w:ascii="Helvetica" w:eastAsia="Helvetica" w:hAnsi="Helvetica" w:cs="Helvetica"/>
+          <w:sz w:val="28"/>
+        </w:rPr>
+        <w:t>………………</w:t>
       </w:r>
       <w:r>
         <w:rPr>
@@ -1478,28 +1550,175 @@
           <w:rFonts w:ascii="Times New Roman" w:hAnsi="Times New Roman" w:cs="Times New Roman"/>
           <w:sz w:val="28"/>
         </w:rPr>
-        <w:t>Functionality</w:t>
-      </w:r>
-      <w:r>
-        <w:rPr>
-          <w:rFonts w:ascii="Helvetica" w:eastAsia="Helvetica" w:hAnsi="Helvetica" w:cs="Helvetica"/>
-          <w:sz w:val="28"/>
-        </w:rPr>
-        <w:t>……</w:t>
-      </w:r>
-      <w:r>
-        <w:rPr>
-          <w:rFonts w:ascii="Helvetica" w:eastAsia="Helvetica" w:hAnsi="Helvetica" w:cs="Helvetica"/>
-          <w:sz w:val="28"/>
-        </w:rPr>
-        <w:t>………………………</w:t>
-      </w:r>
-      <w:r>
-        <w:rPr>
-          <w:rFonts w:ascii="Helvetica" w:eastAsia="Helvetica" w:hAnsi="Helvetica" w:cs="Helvetica"/>
-          <w:sz w:val="28"/>
-        </w:rPr>
-        <w:t>………………………</w:t>
+        <w:t xml:space="preserve">How to use it (syntax, parameter list </w:t>
+      </w:r>
+      <w:r>
+        <w:rPr>
+          <w:rFonts w:ascii="Times New Roman" w:hAnsi="Times New Roman" w:cs="Times New Roman"/>
+          <w:sz w:val="28"/>
+        </w:rPr>
+        <w:t>etc</w:t>
+      </w:r>
+      <w:r>
+        <w:rPr>
+          <w:rFonts w:ascii="Times New Roman" w:hAnsi="Times New Roman" w:cs="Times New Roman"/>
+          <w:sz w:val="28"/>
+        </w:rPr>
+        <w:t>.</w:t>
+      </w:r>
+      <w:r>
+        <w:rPr>
+          <w:rFonts w:ascii="Times New Roman" w:hAnsi="Times New Roman" w:cs="Times New Roman"/>
+          <w:sz w:val="28"/>
+        </w:rPr>
+        <w:t>)</w:t>
+      </w:r>
+      <w:r>
+        <w:rPr>
+          <w:rFonts w:ascii="Helvetica" w:eastAsia="Helvetica" w:hAnsi="Helvetica" w:cs="Helvetica"/>
+          <w:sz w:val="28"/>
+        </w:rPr>
+        <w:t xml:space="preserve">  ..…………………...</w:t>
+      </w:r>
+      <w:r>
+        <w:rPr>
+          <w:rFonts w:ascii="Helvetica" w:eastAsia="Helvetica" w:hAnsi="Helvetica" w:cs="Helvetica"/>
+          <w:sz w:val="28"/>
+        </w:rPr>
+        <w:t>…</w:t>
+      </w:r>
+      <w:r>
+        <w:rPr>
+          <w:rFonts w:ascii="Helvetica" w:eastAsia="Helvetica" w:hAnsi="Helvetica" w:cs="Helvetica"/>
+          <w:sz w:val="28"/>
+        </w:rPr>
+        <w:t xml:space="preserve"> </w:t>
+      </w:r>
+      <w:r>
+        <w:rPr>
+          <w:rFonts w:ascii="Times New Roman" w:eastAsia="Helvetica" w:hAnsi="Times New Roman" w:cs="Times New Roman"/>
+          <w:sz w:val="28"/>
+        </w:rPr>
+        <w:t>Page</w:t>
+      </w:r>
+      <w:r>
+        <w:rPr>
+          <w:rFonts w:ascii="Times New Roman" w:hAnsi="Times New Roman" w:cs="Times New Roman"/>
+          <w:sz w:val="28"/>
+        </w:rPr>
+        <w:t xml:space="preserve"> 3</w:t>
+      </w:r>
+    </w:p>
+    <w:p>
+      <w:pPr>
+        <w:pStyle w:val="ListParagraph"/>
+        <w:numPr>
+          <w:ilvl w:val="1"/>
+          <w:numId w:val="1"/>
+        </w:numPr>
+        <w:spacing w:line="360" w:lineRule="auto"/>
+        <w:rPr>
+          <w:rFonts w:ascii="Times New Roman" w:hAnsi="Times New Roman" w:cs="Times New Roman"/>
+          <w:sz w:val="28"/>
+        </w:rPr>
+      </w:pPr>
+      <w:r>
+        <w:rPr>
+          <w:rFonts w:ascii="Times New Roman" w:hAnsi="Times New Roman" w:cs="Times New Roman"/>
+          <w:sz w:val="28"/>
+        </w:rPr>
+        <w:t>Brief description of triggers</w:t>
+      </w:r>
+      <w:r>
+        <w:rPr>
+          <w:rFonts w:ascii="Helvetica" w:eastAsia="Helvetica" w:hAnsi="Helvetica" w:cs="Helvetica"/>
+          <w:sz w:val="28"/>
+        </w:rPr>
+        <w:t>…</w:t>
+      </w:r>
+      <w:r>
+        <w:rPr>
+          <w:rFonts w:ascii="Helvetica" w:eastAsia="Helvetica" w:hAnsi="Helvetica" w:cs="Helvetica"/>
+          <w:sz w:val="28"/>
+        </w:rPr>
+        <w:t>….</w:t>
+      </w:r>
+      <w:r>
+        <w:rPr>
+          <w:rFonts w:ascii="Helvetica" w:eastAsia="Helvetica" w:hAnsi="Helvetica" w:cs="Helvetica"/>
+          <w:sz w:val="28"/>
+        </w:rPr>
+        <w:t>………………………………</w:t>
+      </w:r>
+      <w:r>
+        <w:rPr>
+          <w:rFonts w:ascii="Helvetica" w:eastAsia="Helvetica" w:hAnsi="Helvetica" w:cs="Helvetica"/>
+          <w:sz w:val="28"/>
+        </w:rPr>
+        <w:t>…</w:t>
+      </w:r>
+      <w:r>
+        <w:rPr>
+          <w:rFonts w:ascii="Helvetica" w:eastAsia="Helvetica" w:hAnsi="Helvetica" w:cs="Helvetica"/>
+          <w:sz w:val="28"/>
+        </w:rPr>
+        <w:t xml:space="preserve"> </w:t>
+      </w:r>
+      <w:r>
+        <w:rPr>
+          <w:rFonts w:ascii="Times New Roman" w:eastAsia="Helvetica" w:hAnsi="Times New Roman" w:cs="Times New Roman"/>
+          <w:sz w:val="28"/>
+        </w:rPr>
+        <w:t>Page</w:t>
+      </w:r>
+      <w:r>
+        <w:rPr>
+          <w:rFonts w:ascii="Times New Roman" w:hAnsi="Times New Roman" w:cs="Times New Roman"/>
+          <w:sz w:val="28"/>
+        </w:rPr>
+        <w:t xml:space="preserve"> 3</w:t>
+      </w:r>
+    </w:p>
+    <w:p>
+      <w:pPr>
+        <w:pStyle w:val="ListParagraph"/>
+        <w:numPr>
+          <w:ilvl w:val="1"/>
+          <w:numId w:val="1"/>
+        </w:numPr>
+        <w:spacing w:line="360" w:lineRule="auto"/>
+        <w:rPr>
+          <w:rFonts w:ascii="Times New Roman" w:hAnsi="Times New Roman" w:cs="Times New Roman"/>
+          <w:sz w:val="28"/>
+        </w:rPr>
+      </w:pPr>
+      <w:r>
+        <w:rPr>
+          <w:rFonts w:ascii="Times New Roman" w:hAnsi="Times New Roman" w:cs="Times New Roman"/>
+          <w:sz w:val="28"/>
+        </w:rPr>
+        <w:t>When are they used</w:t>
+      </w:r>
+      <w:r>
+        <w:rPr>
+          <w:rFonts w:ascii="Helvetica" w:eastAsia="Helvetica" w:hAnsi="Helvetica" w:cs="Helvetica"/>
+          <w:sz w:val="28"/>
+        </w:rPr>
+        <w:t>…</w:t>
+      </w:r>
+      <w:r>
+        <w:rPr>
+          <w:rFonts w:ascii="Helvetica" w:eastAsia="Helvetica" w:hAnsi="Helvetica" w:cs="Helvetica"/>
+          <w:sz w:val="28"/>
+        </w:rPr>
+        <w:t>………..</w:t>
+      </w:r>
+      <w:r>
+        <w:rPr>
+          <w:rFonts w:ascii="Helvetica" w:eastAsia="Helvetica" w:hAnsi="Helvetica" w:cs="Helvetica"/>
+          <w:sz w:val="28"/>
+        </w:rPr>
+        <w:t>…………………………………</w:t>
       </w:r>
       <w:r>
         <w:rPr>
@@ -1548,21 +1767,7 @@
           <w:rFonts w:ascii="Times New Roman" w:hAnsi="Times New Roman" w:cs="Times New Roman"/>
           <w:sz w:val="28"/>
         </w:rPr>
-        <w:t>Tables they are based on</w:t>
-      </w:r>
-      <w:r>
-        <w:rPr>
-          <w:rFonts w:ascii="Helvetica" w:eastAsia="Helvetica" w:hAnsi="Helvetica" w:cs="Helvetica"/>
-          <w:sz w:val="28"/>
-        </w:rPr>
-        <w:t>……………………</w:t>
-      </w:r>
-      <w:r>
-        <w:rPr>
-          <w:rFonts w:ascii="Helvetica" w:eastAsia="Helvetica" w:hAnsi="Helvetica" w:cs="Helvetica"/>
-          <w:sz w:val="28"/>
-        </w:rPr>
-        <w:t>……...</w:t>
+        <w:t>Work Breakdown</w:t>
       </w:r>
       <w:r>
         <w:rPr>
@@ -1570,6 +1775,20 @@
           <w:sz w:val="28"/>
         </w:rPr>
         <w:t>………………</w:t>
+      </w:r>
+      <w:r>
+        <w:rPr>
+          <w:rFonts w:ascii="Helvetica" w:eastAsia="Helvetica" w:hAnsi="Helvetica" w:cs="Helvetica"/>
+          <w:sz w:val="28"/>
+        </w:rPr>
+        <w:t>…..</w:t>
+      </w:r>
+      <w:r>
+        <w:rPr>
+          <w:rFonts w:ascii="Helvetica" w:eastAsia="Helvetica" w:hAnsi="Helvetica" w:cs="Helvetica"/>
+          <w:sz w:val="28"/>
+        </w:rPr>
+        <w:t>………………………………</w:t>
       </w:r>
       <w:r>
         <w:rPr>
@@ -1618,168 +1837,21 @@
           <w:rFonts w:ascii="Times New Roman" w:hAnsi="Times New Roman" w:cs="Times New Roman"/>
           <w:sz w:val="28"/>
         </w:rPr>
-        <w:t xml:space="preserve">How to use it (syntax, parameter list </w:t>
-      </w:r>
-      <w:r>
-        <w:rPr>
-          <w:rFonts w:ascii="Times New Roman" w:hAnsi="Times New Roman" w:cs="Times New Roman"/>
-          <w:sz w:val="28"/>
-        </w:rPr>
-        <w:t>etc</w:t>
-      </w:r>
-      <w:r>
-        <w:rPr>
-          <w:rFonts w:ascii="Times New Roman" w:hAnsi="Times New Roman" w:cs="Times New Roman"/>
-          <w:sz w:val="28"/>
-        </w:rPr>
-        <w:t>.</w:t>
-      </w:r>
-      <w:r>
-        <w:rPr>
-          <w:rFonts w:ascii="Times New Roman" w:hAnsi="Times New Roman" w:cs="Times New Roman"/>
-          <w:sz w:val="28"/>
-        </w:rPr>
-        <w:t>)</w:t>
-      </w:r>
-      <w:r>
-        <w:rPr>
-          <w:rFonts w:ascii="Helvetica" w:eastAsia="Helvetica" w:hAnsi="Helvetica" w:cs="Helvetica"/>
-          <w:sz w:val="28"/>
-        </w:rPr>
-        <w:t xml:space="preserve">  ..…………………...</w:t>
-      </w:r>
-      <w:r>
-        <w:rPr>
-          <w:rFonts w:ascii="Helvetica" w:eastAsia="Helvetica" w:hAnsi="Helvetica" w:cs="Helvetica"/>
-          <w:sz w:val="28"/>
-        </w:rPr>
-        <w:t>…</w:t>
-      </w:r>
-      <w:r>
-        <w:rPr>
-          <w:rFonts w:ascii="Helvetica" w:eastAsia="Helvetica" w:hAnsi="Helvetica" w:cs="Helvetica"/>
-          <w:sz w:val="28"/>
-        </w:rPr>
-        <w:t xml:space="preserve"> </w:t>
-      </w:r>
-      <w:r>
-        <w:rPr>
-          <w:rFonts w:ascii="Times New Roman" w:eastAsia="Helvetica" w:hAnsi="Times New Roman" w:cs="Times New Roman"/>
-          <w:sz w:val="28"/>
-        </w:rPr>
-        <w:t>Page</w:t>
-      </w:r>
-      <w:r>
-        <w:rPr>
-          <w:rFonts w:ascii="Times New Roman" w:hAnsi="Times New Roman" w:cs="Times New Roman"/>
-          <w:sz w:val="28"/>
-        </w:rPr>
-        <w:t xml:space="preserve"> 3</w:t>
-      </w:r>
-    </w:p>
-    <w:p>
-      <w:pPr>
-        <w:pStyle w:val="ListParagraph"/>
-        <w:numPr>
-          <w:ilvl w:val="1"/>
-          <w:numId w:val="1"/>
-        </w:numPr>
-        <w:spacing w:line="360" w:lineRule="auto"/>
-        <w:rPr>
-          <w:rFonts w:ascii="Times New Roman" w:hAnsi="Times New Roman" w:cs="Times New Roman"/>
-          <w:sz w:val="28"/>
-        </w:rPr>
-      </w:pPr>
-      <w:r>
-        <w:rPr>
-          <w:rFonts w:ascii="Times New Roman" w:hAnsi="Times New Roman" w:cs="Times New Roman"/>
-          <w:sz w:val="28"/>
-        </w:rPr>
-        <w:t>Brief description of triggers</w:t>
-      </w:r>
-      <w:r>
-        <w:rPr>
-          <w:rFonts w:ascii="Helvetica" w:eastAsia="Helvetica" w:hAnsi="Helvetica" w:cs="Helvetica"/>
-          <w:sz w:val="28"/>
-        </w:rPr>
-        <w:t>…</w:t>
-      </w:r>
-      <w:r>
-        <w:rPr>
-          <w:rFonts w:ascii="Helvetica" w:eastAsia="Helvetica" w:hAnsi="Helvetica" w:cs="Helvetica"/>
-          <w:sz w:val="28"/>
-        </w:rPr>
-        <w:t>….</w:t>
-      </w:r>
-      <w:r>
-        <w:rPr>
-          <w:rFonts w:ascii="Helvetica" w:eastAsia="Helvetica" w:hAnsi="Helvetica" w:cs="Helvetica"/>
-          <w:sz w:val="28"/>
-        </w:rPr>
-        <w:t>………………………………</w:t>
-      </w:r>
-      <w:r>
-        <w:rPr>
-          <w:rFonts w:ascii="Helvetica" w:eastAsia="Helvetica" w:hAnsi="Helvetica" w:cs="Helvetica"/>
-          <w:sz w:val="28"/>
-        </w:rPr>
-        <w:t>…</w:t>
-      </w:r>
-      <w:r>
-        <w:rPr>
-          <w:rFonts w:ascii="Helvetica" w:eastAsia="Helvetica" w:hAnsi="Helvetica" w:cs="Helvetica"/>
-          <w:sz w:val="28"/>
-        </w:rPr>
-        <w:t xml:space="preserve"> </w:t>
-      </w:r>
-      <w:r>
-        <w:rPr>
-          <w:rFonts w:ascii="Times New Roman" w:eastAsia="Helvetica" w:hAnsi="Times New Roman" w:cs="Times New Roman"/>
-          <w:sz w:val="28"/>
-        </w:rPr>
-        <w:t>Page</w:t>
-      </w:r>
-      <w:r>
-        <w:rPr>
-          <w:rFonts w:ascii="Times New Roman" w:hAnsi="Times New Roman" w:cs="Times New Roman"/>
-          <w:sz w:val="28"/>
-        </w:rPr>
-        <w:t xml:space="preserve"> 3</w:t>
-      </w:r>
-    </w:p>
-    <w:p>
-      <w:pPr>
-        <w:pStyle w:val="ListParagraph"/>
-        <w:numPr>
-          <w:ilvl w:val="1"/>
-          <w:numId w:val="1"/>
-        </w:numPr>
-        <w:spacing w:line="360" w:lineRule="auto"/>
-        <w:rPr>
-          <w:rFonts w:ascii="Times New Roman" w:hAnsi="Times New Roman" w:cs="Times New Roman"/>
-          <w:sz w:val="28"/>
-        </w:rPr>
-      </w:pPr>
-      <w:r>
-        <w:rPr>
-          <w:rFonts w:ascii="Times New Roman" w:hAnsi="Times New Roman" w:cs="Times New Roman"/>
-          <w:sz w:val="28"/>
-        </w:rPr>
-        <w:t>When are they used</w:t>
-      </w:r>
-      <w:r>
-        <w:rPr>
-          <w:rFonts w:ascii="Helvetica" w:eastAsia="Helvetica" w:hAnsi="Helvetica" w:cs="Helvetica"/>
-          <w:sz w:val="28"/>
-        </w:rPr>
-        <w:t>…</w:t>
-      </w:r>
-      <w:r>
-        <w:rPr>
-          <w:rFonts w:ascii="Helvetica" w:eastAsia="Helvetica" w:hAnsi="Helvetica" w:cs="Helvetica"/>
-          <w:sz w:val="28"/>
-        </w:rPr>
-        <w:t>………..</w:t>
+        <w:t>Author Distribution</w:t>
+      </w:r>
+      <w:r>
+        <w:rPr>
+          <w:rFonts w:ascii="Helvetica" w:eastAsia="Helvetica" w:hAnsi="Helvetica" w:cs="Helvetica"/>
+          <w:sz w:val="28"/>
+        </w:rPr>
+        <w:t>…………</w:t>
+      </w:r>
+      <w:r>
+        <w:rPr>
+          <w:rFonts w:ascii="Helvetica" w:eastAsia="Helvetica" w:hAnsi="Helvetica" w:cs="Helvetica"/>
+          <w:sz w:val="28"/>
+        </w:rPr>
+        <w:t>..</w:t>
       </w:r>
       <w:r>
         <w:rPr>
@@ -1835,28 +1907,49 @@
           <w:rFonts w:ascii="Times New Roman" w:hAnsi="Times New Roman" w:cs="Times New Roman"/>
           <w:sz w:val="28"/>
         </w:rPr>
-        <w:t>Work Breakdown</w:t>
-      </w:r>
-      <w:r>
-        <w:rPr>
-          <w:rFonts w:ascii="Helvetica" w:eastAsia="Helvetica" w:hAnsi="Helvetica" w:cs="Helvetica"/>
-          <w:sz w:val="28"/>
-        </w:rPr>
-        <w:t>………………</w:t>
-      </w:r>
-      <w:r>
-        <w:rPr>
-          <w:rFonts w:ascii="Helvetica" w:eastAsia="Helvetica" w:hAnsi="Helvetica" w:cs="Helvetica"/>
-          <w:sz w:val="28"/>
-        </w:rPr>
-        <w:t>…..</w:t>
-      </w:r>
-      <w:r>
-        <w:rPr>
-          <w:rFonts w:ascii="Helvetica" w:eastAsia="Helvetica" w:hAnsi="Helvetica" w:cs="Helvetica"/>
-          <w:sz w:val="28"/>
-        </w:rPr>
-        <w:t>………………………………</w:t>
+        <w:t xml:space="preserve"> </w:t>
+      </w:r>
+      <w:r>
+        <w:rPr>
+          <w:rFonts w:ascii="Times New Roman" w:hAnsi="Times New Roman" w:cs="Times New Roman"/>
+          <w:sz w:val="28"/>
+        </w:rPr>
+        <w:t>SQL C</w:t>
+      </w:r>
+      <w:r>
+        <w:rPr>
+          <w:rFonts w:ascii="Times New Roman" w:hAnsi="Times New Roman" w:cs="Times New Roman"/>
+          <w:sz w:val="28"/>
+        </w:rPr>
+        <w:t xml:space="preserve">ode </w:t>
+      </w:r>
+      <w:r>
+        <w:rPr>
+          <w:rFonts w:ascii="Times New Roman" w:hAnsi="Times New Roman" w:cs="Times New Roman"/>
+          <w:sz w:val="28"/>
+        </w:rPr>
+        <w:t>Description</w:t>
+      </w:r>
+      <w:r>
+        <w:rPr>
+          <w:rFonts w:ascii="Helvetica" w:eastAsia="Helvetica" w:hAnsi="Helvetica" w:cs="Helvetica"/>
+          <w:sz w:val="28"/>
+        </w:rPr>
+        <w:t>…………………………</w:t>
+      </w:r>
+      <w:r>
+        <w:rPr>
+          <w:rFonts w:ascii="Times New Roman" w:hAnsi="Times New Roman" w:cs="Times New Roman"/>
+          <w:sz w:val="28"/>
+        </w:rPr>
+        <w:t>.</w:t>
+      </w:r>
+      <w:r>
+        <w:rPr>
+          <w:rFonts w:ascii="Helvetica" w:eastAsia="Helvetica" w:hAnsi="Helvetica" w:cs="Helvetica"/>
+          <w:sz w:val="28"/>
+        </w:rPr>
+        <w:t>………...…...</w:t>
       </w:r>
       <w:r>
         <w:rPr>
@@ -1870,6 +1963,20 @@
           <w:rFonts w:ascii="Helvetica" w:eastAsia="Helvetica" w:hAnsi="Helvetica" w:cs="Helvetica"/>
           <w:sz w:val="28"/>
         </w:rPr>
+        <w:t>.</w:t>
+      </w:r>
+      <w:r>
+        <w:rPr>
+          <w:rFonts w:ascii="Helvetica" w:eastAsia="Helvetica" w:hAnsi="Helvetica" w:cs="Helvetica"/>
+          <w:sz w:val="28"/>
+        </w:rPr>
+        <w:t>…</w:t>
+      </w:r>
+      <w:r>
+        <w:rPr>
+          <w:rFonts w:ascii="Helvetica" w:eastAsia="Helvetica" w:hAnsi="Helvetica" w:cs="Helvetica"/>
+          <w:sz w:val="28"/>
+        </w:rPr>
         <w:t xml:space="preserve"> </w:t>
       </w:r>
       <w:r>
@@ -1889,255 +1996,21 @@
     </w:p>
     <w:p>
       <w:pPr>
-        <w:pStyle w:val="ListParagraph"/>
-        <w:numPr>
-          <w:ilvl w:val="1"/>
-          <w:numId w:val="1"/>
-        </w:numPr>
-        <w:spacing w:line="360" w:lineRule="auto"/>
-        <w:rPr>
-          <w:rFonts w:ascii="Times New Roman" w:hAnsi="Times New Roman" w:cs="Times New Roman"/>
-          <w:sz w:val="28"/>
-        </w:rPr>
-      </w:pPr>
-      <w:r>
-        <w:rPr>
-          <w:rFonts w:ascii="Times New Roman" w:hAnsi="Times New Roman" w:cs="Times New Roman"/>
-          <w:sz w:val="28"/>
-        </w:rPr>
-        <w:t>Author Distribution</w:t>
-      </w:r>
-      <w:r>
-        <w:rPr>
-          <w:rFonts w:ascii="Helvetica" w:eastAsia="Helvetica" w:hAnsi="Helvetica" w:cs="Helvetica"/>
-          <w:sz w:val="28"/>
-        </w:rPr>
-        <w:t>…………</w:t>
-      </w:r>
-      <w:r>
-        <w:rPr>
-          <w:rFonts w:ascii="Helvetica" w:eastAsia="Helvetica" w:hAnsi="Helvetica" w:cs="Helvetica"/>
-          <w:sz w:val="28"/>
-        </w:rPr>
-        <w:t>..</w:t>
-      </w:r>
-      <w:r>
-        <w:rPr>
-          <w:rFonts w:ascii="Helvetica" w:eastAsia="Helvetica" w:hAnsi="Helvetica" w:cs="Helvetica"/>
-          <w:sz w:val="28"/>
-        </w:rPr>
-        <w:t>…………………………………</w:t>
-      </w:r>
-      <w:r>
-        <w:rPr>
-          <w:rFonts w:ascii="Helvetica" w:eastAsia="Helvetica" w:hAnsi="Helvetica" w:cs="Helvetica"/>
-          <w:sz w:val="28"/>
-        </w:rPr>
-        <w:t>…</w:t>
-      </w:r>
-      <w:r>
-        <w:rPr>
-          <w:rFonts w:ascii="Helvetica" w:eastAsia="Helvetica" w:hAnsi="Helvetica" w:cs="Helvetica"/>
-          <w:sz w:val="28"/>
-        </w:rPr>
-        <w:t xml:space="preserve"> </w:t>
-      </w:r>
-      <w:r>
-        <w:rPr>
-          <w:rFonts w:ascii="Times New Roman" w:eastAsia="Helvetica" w:hAnsi="Times New Roman" w:cs="Times New Roman"/>
-          <w:sz w:val="28"/>
-        </w:rPr>
-        <w:t>Page</w:t>
-      </w:r>
-      <w:r>
-        <w:rPr>
-          <w:rFonts w:ascii="Times New Roman" w:hAnsi="Times New Roman" w:cs="Times New Roman"/>
-          <w:sz w:val="28"/>
-        </w:rPr>
-        <w:t xml:space="preserve"> 3</w:t>
-      </w:r>
-    </w:p>
-    <w:p>
-      <w:pPr>
-        <w:pStyle w:val="ListParagraph"/>
-        <w:numPr>
-          <w:ilvl w:val="0"/>
-          <w:numId w:val="1"/>
-        </w:numPr>
-        <w:spacing w:line="360" w:lineRule="auto"/>
-        <w:rPr>
-          <w:rFonts w:ascii="Times New Roman" w:hAnsi="Times New Roman" w:cs="Times New Roman"/>
-          <w:sz w:val="28"/>
-        </w:rPr>
-      </w:pPr>
-      <w:r>
-        <w:rPr>
-          <w:rFonts w:ascii="Times New Roman" w:hAnsi="Times New Roman" w:cs="Times New Roman"/>
-          <w:sz w:val="28"/>
-        </w:rPr>
-        <w:t xml:space="preserve"> </w:t>
-      </w:r>
-      <w:r>
-        <w:rPr>
-          <w:rFonts w:ascii="Times New Roman" w:hAnsi="Times New Roman" w:cs="Times New Roman"/>
-          <w:sz w:val="28"/>
-        </w:rPr>
-        <w:t>Appendix A</w:t>
-      </w:r>
-      <w:r>
-        <w:rPr>
-          <w:rFonts w:ascii="Helvetica" w:eastAsia="Helvetica" w:hAnsi="Helvetica" w:cs="Helvetica"/>
-          <w:sz w:val="28"/>
-        </w:rPr>
-        <w:t>………………………</w:t>
-      </w:r>
-      <w:r>
-        <w:rPr>
-          <w:rFonts w:ascii="Helvetica" w:eastAsia="Helvetica" w:hAnsi="Helvetica" w:cs="Helvetica"/>
-          <w:sz w:val="28"/>
-        </w:rPr>
-        <w:t>………...</w:t>
-      </w:r>
-      <w:r>
-        <w:rPr>
-          <w:rFonts w:ascii="Helvetica" w:eastAsia="Helvetica" w:hAnsi="Helvetica" w:cs="Helvetica"/>
-          <w:sz w:val="28"/>
-        </w:rPr>
-        <w:t>………...</w:t>
-      </w:r>
-      <w:r>
-        <w:rPr>
-          <w:rFonts w:ascii="Helvetica" w:eastAsia="Helvetica" w:hAnsi="Helvetica" w:cs="Helvetica"/>
-          <w:sz w:val="28"/>
-        </w:rPr>
-        <w:t>……………</w:t>
-      </w:r>
-      <w:r>
-        <w:rPr>
-          <w:rFonts w:ascii="Helvetica" w:eastAsia="Helvetica" w:hAnsi="Helvetica" w:cs="Helvetica"/>
-          <w:sz w:val="28"/>
-        </w:rPr>
-        <w:t>…</w:t>
-      </w:r>
-      <w:r>
-        <w:rPr>
-          <w:rFonts w:ascii="Helvetica" w:eastAsia="Helvetica" w:hAnsi="Helvetica" w:cs="Helvetica"/>
-          <w:sz w:val="28"/>
-        </w:rPr>
-        <w:t xml:space="preserve"> </w:t>
-      </w:r>
-      <w:r>
-        <w:rPr>
-          <w:rFonts w:ascii="Times New Roman" w:eastAsia="Helvetica" w:hAnsi="Times New Roman" w:cs="Times New Roman"/>
-          <w:sz w:val="28"/>
-        </w:rPr>
-        <w:t>Page</w:t>
-      </w:r>
-      <w:r>
-        <w:rPr>
-          <w:rFonts w:ascii="Times New Roman" w:hAnsi="Times New Roman" w:cs="Times New Roman"/>
-          <w:sz w:val="28"/>
-        </w:rPr>
-        <w:t xml:space="preserve"> 3</w:t>
-      </w:r>
-    </w:p>
-    <w:p>
-      <w:pPr>
-        <w:pStyle w:val="ListParagraph"/>
-        <w:numPr>
-          <w:ilvl w:val="0"/>
-          <w:numId w:val="1"/>
-        </w:numPr>
-        <w:spacing w:line="360" w:lineRule="auto"/>
-        <w:rPr>
-          <w:rFonts w:ascii="Times New Roman" w:hAnsi="Times New Roman" w:cs="Times New Roman"/>
-          <w:sz w:val="28"/>
-        </w:rPr>
-      </w:pPr>
-      <w:r>
-        <w:rPr>
-          <w:rFonts w:ascii="Times New Roman" w:hAnsi="Times New Roman" w:cs="Times New Roman"/>
-          <w:sz w:val="28"/>
-        </w:rPr>
-        <w:t xml:space="preserve"> </w:t>
-      </w:r>
-      <w:r>
-        <w:rPr>
-          <w:rFonts w:ascii="Times New Roman" w:hAnsi="Times New Roman" w:cs="Times New Roman"/>
-          <w:sz w:val="28"/>
-        </w:rPr>
-        <w:t>SQL code (Procedures, Functions, Triggers etc</w:t>
-      </w:r>
-      <w:r>
-        <w:rPr>
-          <w:rFonts w:ascii="Times New Roman" w:hAnsi="Times New Roman" w:cs="Times New Roman"/>
-          <w:sz w:val="28"/>
-        </w:rPr>
-        <w:t>.</w:t>
-      </w:r>
-      <w:r>
-        <w:rPr>
-          <w:rFonts w:ascii="Times New Roman" w:hAnsi="Times New Roman" w:cs="Times New Roman"/>
-          <w:sz w:val="28"/>
-        </w:rPr>
-        <w:t>)</w:t>
-      </w:r>
-      <w:r>
-        <w:rPr>
-          <w:rFonts w:ascii="Helvetica" w:eastAsia="Helvetica" w:hAnsi="Helvetica" w:cs="Helvetica"/>
-          <w:sz w:val="28"/>
-        </w:rPr>
-        <w:t xml:space="preserve"> </w:t>
-      </w:r>
-      <w:r>
-        <w:rPr>
-          <w:rFonts w:ascii="Helvetica" w:eastAsia="Helvetica" w:hAnsi="Helvetica" w:cs="Helvetica"/>
-          <w:sz w:val="28"/>
-        </w:rPr>
-        <w:t>………...…...</w:t>
-      </w:r>
-      <w:r>
-        <w:rPr>
-          <w:rFonts w:ascii="Helvetica" w:eastAsia="Helvetica" w:hAnsi="Helvetica" w:cs="Helvetica"/>
-          <w:sz w:val="28"/>
-        </w:rPr>
-        <w:t>…</w:t>
-      </w:r>
-      <w:r>
-        <w:rPr>
-          <w:rFonts w:ascii="Helvetica" w:eastAsia="Helvetica" w:hAnsi="Helvetica" w:cs="Helvetica"/>
-          <w:sz w:val="28"/>
-        </w:rPr>
-        <w:t>.</w:t>
-      </w:r>
-      <w:r>
-        <w:rPr>
-          <w:rFonts w:ascii="Helvetica" w:eastAsia="Helvetica" w:hAnsi="Helvetica" w:cs="Helvetica"/>
-          <w:sz w:val="28"/>
-        </w:rPr>
-        <w:t>…</w:t>
-      </w:r>
-      <w:r>
-        <w:rPr>
-          <w:rFonts w:ascii="Helvetica" w:eastAsia="Helvetica" w:hAnsi="Helvetica" w:cs="Helvetica"/>
-          <w:sz w:val="28"/>
-        </w:rPr>
-        <w:t xml:space="preserve"> </w:t>
-      </w:r>
-      <w:r>
-        <w:rPr>
-          <w:rFonts w:ascii="Times New Roman" w:eastAsia="Helvetica" w:hAnsi="Times New Roman" w:cs="Times New Roman"/>
-          <w:sz w:val="28"/>
-        </w:rPr>
-        <w:t>Page</w:t>
-      </w:r>
-      <w:r>
-        <w:rPr>
-          <w:rFonts w:ascii="Times New Roman" w:hAnsi="Times New Roman" w:cs="Times New Roman"/>
-          <w:sz w:val="28"/>
-        </w:rPr>
-        <w:t xml:space="preserve"> 3</w:t>
-      </w:r>
+        <w:spacing w:line="360" w:lineRule="auto"/>
+        <w:rPr>
+          <w:rFonts w:ascii="Times New Roman" w:hAnsi="Times New Roman" w:cs="Times New Roman"/>
+          <w:sz w:val="28"/>
+        </w:rPr>
+      </w:pPr>
+    </w:p>
+    <w:p>
+      <w:pPr>
+        <w:spacing w:line="360" w:lineRule="auto"/>
+        <w:rPr>
+          <w:rFonts w:ascii="Times New Roman" w:hAnsi="Times New Roman" w:cs="Times New Roman"/>
+          <w:sz w:val="28"/>
+        </w:rPr>
+      </w:pPr>
     </w:p>
     <w:p>
       <w:pPr>
@@ -2273,6 +2146,13 @@
           <w:sz w:val="28"/>
         </w:rPr>
       </w:pPr>
+      <w:r>
+        <w:rPr>
+          <w:rFonts w:ascii="Times New Roman" w:hAnsi="Times New Roman" w:cs="Times New Roman"/>
+          <w:sz w:val="28"/>
+        </w:rPr>
+        <w:t>ENTER AN ANALYSIS OF THE SYSTEM, OVERALL DATABASE</w:t>
+      </w:r>
     </w:p>
     <w:p>
       <w:pPr>
@@ -2569,6 +2449,7 @@
       <w:r>
         <w:rPr>
           <w:rFonts w:ascii="Times New Roman" w:hAnsi="Times New Roman" w:cs="Times New Roman"/>
+          <w:noProof/>
           <w:sz w:val="28"/>
         </w:rPr>
         <w:drawing>
@@ -2607,8 +2488,6 @@
           </wp:inline>
         </w:drawing>
       </w:r>
-      <w:bookmarkStart w:id="0" w:name="_GoBack"/>
-      <w:bookmarkEnd w:id="0"/>
     </w:p>
     <w:p>
       <w:pPr>
@@ -2745,6 +2624,13 @@
           <w:sz w:val="28"/>
         </w:rPr>
       </w:pPr>
+      <w:r>
+        <w:rPr>
+          <w:rFonts w:ascii="Times New Roman" w:hAnsi="Times New Roman" w:cs="Times New Roman"/>
+          <w:sz w:val="28"/>
+        </w:rPr>
+        <w:t xml:space="preserve">HERE PLEASE ADD STUFF ABOUT DATA ITEGRITY </w:t>
+      </w:r>
     </w:p>
     <w:p>
       <w:pPr>
@@ -2769,15 +2655,13 @@
           <w:rFonts w:ascii="Times New Roman" w:hAnsi="Times New Roman" w:cs="Times New Roman"/>
           <w:b/>
           <w:sz w:val="28"/>
-          <w:u w:val="single"/>
-        </w:rPr>
-      </w:pPr>
-      <w:r>
-        <w:rPr>
-          <w:rFonts w:ascii="Times New Roman" w:hAnsi="Times New Roman" w:cs="Times New Roman"/>
-          <w:b/>
-          <w:sz w:val="28"/>
-          <w:u w:val="single"/>
+        </w:rPr>
+      </w:pPr>
+      <w:r>
+        <w:rPr>
+          <w:rFonts w:ascii="Times New Roman" w:hAnsi="Times New Roman" w:cs="Times New Roman"/>
+          <w:b/>
+          <w:sz w:val="28"/>
         </w:rPr>
         <w:t>Features of Active Database</w:t>
       </w:r>
@@ -2804,7 +2688,7 @@
           <w:sz w:val="28"/>
           <w:u w:val="single"/>
         </w:rPr>
-        <w:t>Brief Description of Each Procedure/Function</w:t>
+        <w:t>Functionality</w:t>
       </w:r>
     </w:p>
     <w:p>
@@ -2817,6 +2701,13 @@
           <w:sz w:val="28"/>
         </w:rPr>
       </w:pPr>
+      <w:r>
+        <w:rPr>
+          <w:rFonts w:ascii="Times New Roman" w:hAnsi="Times New Roman" w:cs="Times New Roman"/>
+          <w:sz w:val="28"/>
+        </w:rPr>
+        <w:t>Users will be able to pull up past and current data, including statistics, for each of the players, coaches, and teams. Data managers will be able to update and maintain the current system with real-time data.</w:t>
+      </w:r>
     </w:p>
     <w:p>
       <w:pPr>
@@ -2828,6 +2719,53 @@
           <w:sz w:val="28"/>
         </w:rPr>
       </w:pPr>
+    </w:p>
+    <w:p>
+      <w:pPr>
+        <w:pStyle w:val="ListParagraph"/>
+        <w:numPr>
+          <w:ilvl w:val="0"/>
+          <w:numId w:val="2"/>
+        </w:numPr>
+        <w:spacing w:line="360" w:lineRule="auto"/>
+        <w:rPr>
+          <w:rFonts w:ascii="Times New Roman" w:hAnsi="Times New Roman" w:cs="Times New Roman"/>
+          <w:b/>
+          <w:sz w:val="28"/>
+        </w:rPr>
+      </w:pPr>
+      <w:r>
+        <w:rPr>
+          <w:rFonts w:ascii="Times New Roman" w:hAnsi="Times New Roman" w:cs="Times New Roman"/>
+          <w:b/>
+          <w:sz w:val="28"/>
+        </w:rPr>
+        <w:t xml:space="preserve">SQL </w:t>
+      </w:r>
+      <w:r>
+        <w:rPr>
+          <w:rFonts w:ascii="Times New Roman" w:hAnsi="Times New Roman" w:cs="Times New Roman"/>
+          <w:b/>
+          <w:sz w:val="28"/>
+        </w:rPr>
+        <w:t xml:space="preserve">Database </w:t>
+      </w:r>
+      <w:r>
+        <w:rPr>
+          <w:rFonts w:ascii="Times New Roman" w:hAnsi="Times New Roman" w:cs="Times New Roman"/>
+          <w:b/>
+          <w:sz w:val="28"/>
+        </w:rPr>
+        <w:t>Tables</w:t>
+      </w:r>
+      <w:r>
+        <w:rPr>
+          <w:rFonts w:ascii="Times New Roman" w:hAnsi="Times New Roman" w:cs="Times New Roman"/>
+          <w:b/>
+          <w:sz w:val="28"/>
+        </w:rPr>
+        <w:t xml:space="preserve"> </w:t>
+      </w:r>
     </w:p>
     <w:p>
       <w:pPr>
@@ -2851,7 +2789,7 @@
           <w:sz w:val="28"/>
           <w:u w:val="single"/>
         </w:rPr>
-        <w:t>Functionality</w:t>
+        <w:t>How to Use It</w:t>
       </w:r>
     </w:p>
     <w:p>
@@ -2869,8 +2807,158 @@
           <w:rFonts w:ascii="Times New Roman" w:hAnsi="Times New Roman" w:cs="Times New Roman"/>
           <w:sz w:val="28"/>
         </w:rPr>
-        <w:t>Users will be able to pull up past and current data, including statistics, for each of the players, coaches, and teams. Data managers will be able to update and maintain the current system with real-time data.</w:t>
-      </w:r>
+        <w:t xml:space="preserve">HERE PUT DESCRIPTION ON HOW TO USE PROJECT </w:t>
+      </w:r>
+    </w:p>
+    <w:p>
+      <w:pPr>
+        <w:pStyle w:val="ListParagraph"/>
+        <w:spacing w:line="360" w:lineRule="auto"/>
+        <w:ind w:left="420"/>
+        <w:rPr>
+          <w:rFonts w:ascii="Times New Roman" w:hAnsi="Times New Roman" w:cs="Times New Roman"/>
+          <w:sz w:val="28"/>
+        </w:rPr>
+      </w:pPr>
+    </w:p>
+    <w:p>
+      <w:pPr>
+        <w:pStyle w:val="ListParagraph"/>
+        <w:numPr>
+          <w:ilvl w:val="1"/>
+          <w:numId w:val="2"/>
+        </w:numPr>
+        <w:spacing w:line="360" w:lineRule="auto"/>
+        <w:rPr>
+          <w:rFonts w:ascii="Times New Roman" w:hAnsi="Times New Roman" w:cs="Times New Roman"/>
+          <w:b/>
+          <w:sz w:val="28"/>
+          <w:u w:val="single"/>
+        </w:rPr>
+      </w:pPr>
+      <w:r>
+        <w:rPr>
+          <w:rFonts w:ascii="Times New Roman" w:hAnsi="Times New Roman" w:cs="Times New Roman"/>
+          <w:b/>
+          <w:sz w:val="28"/>
+          <w:u w:val="single"/>
+        </w:rPr>
+        <w:t>Brief Description of Triggers</w:t>
+      </w:r>
+      <w:r>
+        <w:rPr>
+          <w:rFonts w:ascii="Times New Roman" w:hAnsi="Times New Roman" w:cs="Times New Roman"/>
+          <w:b/>
+          <w:sz w:val="28"/>
+          <w:u w:val="single"/>
+        </w:rPr>
+        <w:t xml:space="preserve"> and Procedures</w:t>
+      </w:r>
+    </w:p>
+    <w:p>
+      <w:pPr>
+        <w:pStyle w:val="ListParagraph"/>
+        <w:spacing w:line="360" w:lineRule="auto"/>
+        <w:ind w:left="420"/>
+        <w:rPr>
+          <w:rFonts w:ascii="Times New Roman" w:hAnsi="Times New Roman" w:cs="Times New Roman"/>
+          <w:sz w:val="28"/>
+        </w:rPr>
+      </w:pPr>
+      <w:r>
+        <w:rPr>
+          <w:rFonts w:ascii="Times New Roman" w:hAnsi="Times New Roman" w:cs="Times New Roman"/>
+          <w:sz w:val="28"/>
+        </w:rPr>
+        <w:t xml:space="preserve">COPY PASTE FROM GITHIB INTO HERE </w:t>
+      </w:r>
+    </w:p>
+    <w:p>
+      <w:pPr>
+        <w:pStyle w:val="ListParagraph"/>
+        <w:spacing w:line="360" w:lineRule="auto"/>
+        <w:ind w:left="420"/>
+        <w:rPr>
+          <w:rFonts w:ascii="Times New Roman" w:hAnsi="Times New Roman" w:cs="Times New Roman"/>
+          <w:sz w:val="28"/>
+        </w:rPr>
+      </w:pPr>
+    </w:p>
+    <w:p>
+      <w:pPr>
+        <w:pStyle w:val="ListParagraph"/>
+        <w:numPr>
+          <w:ilvl w:val="1"/>
+          <w:numId w:val="2"/>
+        </w:numPr>
+        <w:spacing w:line="360" w:lineRule="auto"/>
+        <w:rPr>
+          <w:rFonts w:ascii="Times New Roman" w:hAnsi="Times New Roman" w:cs="Times New Roman"/>
+          <w:b/>
+          <w:sz w:val="28"/>
+          <w:u w:val="single"/>
+        </w:rPr>
+      </w:pPr>
+      <w:r>
+        <w:rPr>
+          <w:rFonts w:ascii="Times New Roman" w:hAnsi="Times New Roman" w:cs="Times New Roman"/>
+          <w:b/>
+          <w:sz w:val="28"/>
+          <w:u w:val="single"/>
+        </w:rPr>
+        <w:t>When Are They Used</w:t>
+      </w:r>
+    </w:p>
+    <w:p>
+      <w:pPr>
+        <w:pStyle w:val="ListParagraph"/>
+        <w:spacing w:line="360" w:lineRule="auto"/>
+        <w:ind w:left="420"/>
+        <w:rPr>
+          <w:rFonts w:ascii="Times New Roman" w:hAnsi="Times New Roman" w:cs="Times New Roman"/>
+          <w:sz w:val="28"/>
+        </w:rPr>
+      </w:pPr>
+      <w:r>
+        <w:rPr>
+          <w:rFonts w:ascii="Times New Roman" w:hAnsi="Times New Roman" w:cs="Times New Roman"/>
+          <w:sz w:val="28"/>
+        </w:rPr>
+        <w:t>SAY WHEN THEY ARE USED</w:t>
+      </w:r>
+    </w:p>
+    <w:p>
+      <w:pPr>
+        <w:pStyle w:val="ListParagraph"/>
+        <w:spacing w:line="360" w:lineRule="auto"/>
+        <w:ind w:left="420"/>
+        <w:rPr>
+          <w:rFonts w:ascii="Times New Roman" w:hAnsi="Times New Roman" w:cs="Times New Roman"/>
+          <w:sz w:val="28"/>
+        </w:rPr>
+      </w:pPr>
+    </w:p>
+    <w:p>
+      <w:pPr>
+        <w:pStyle w:val="ListParagraph"/>
+        <w:spacing w:line="360" w:lineRule="auto"/>
+        <w:ind w:left="420"/>
+        <w:rPr>
+          <w:rFonts w:ascii="Times New Roman" w:hAnsi="Times New Roman" w:cs="Times New Roman"/>
+          <w:sz w:val="28"/>
+        </w:rPr>
+      </w:pPr>
+    </w:p>
+    <w:p>
+      <w:pPr>
+        <w:pStyle w:val="ListParagraph"/>
+        <w:spacing w:line="360" w:lineRule="auto"/>
+        <w:ind w:left="420"/>
+        <w:rPr>
+          <w:rFonts w:ascii="Times New Roman" w:hAnsi="Times New Roman" w:cs="Times New Roman"/>
+          <w:sz w:val="28"/>
+        </w:rPr>
+      </w:pPr>
     </w:p>
     <w:p>
       <w:pPr>
@@ -2895,17 +2983,15 @@
           <w:rFonts w:ascii="Times New Roman" w:hAnsi="Times New Roman" w:cs="Times New Roman"/>
           <w:b/>
           <w:sz w:val="28"/>
-          <w:u w:val="single"/>
-        </w:rPr>
-      </w:pPr>
-      <w:r>
-        <w:rPr>
-          <w:rFonts w:ascii="Times New Roman" w:hAnsi="Times New Roman" w:cs="Times New Roman"/>
-          <w:b/>
-          <w:sz w:val="28"/>
-          <w:u w:val="single"/>
-        </w:rPr>
-        <w:t>Tables</w:t>
+        </w:rPr>
+      </w:pPr>
+      <w:r>
+        <w:rPr>
+          <w:rFonts w:ascii="Times New Roman" w:hAnsi="Times New Roman" w:cs="Times New Roman"/>
+          <w:b/>
+          <w:sz w:val="28"/>
+        </w:rPr>
+        <w:t>Work Breakdown</w:t>
       </w:r>
     </w:p>
     <w:p>
@@ -2930,7 +3016,7 @@
           <w:sz w:val="28"/>
           <w:u w:val="single"/>
         </w:rPr>
-        <w:t>How to Use It</w:t>
+        <w:t>Author Distribution</w:t>
       </w:r>
     </w:p>
     <w:p>
@@ -2954,95 +3040,255 @@
           <w:sz w:val="28"/>
         </w:rPr>
       </w:pPr>
-    </w:p>
-    <w:p>
-      <w:pPr>
-        <w:pStyle w:val="ListParagraph"/>
-        <w:numPr>
-          <w:ilvl w:val="1"/>
-          <w:numId w:val="2"/>
-        </w:numPr>
-        <w:spacing w:line="360" w:lineRule="auto"/>
-        <w:rPr>
-          <w:rFonts w:ascii="Times New Roman" w:hAnsi="Times New Roman" w:cs="Times New Roman"/>
-          <w:b/>
-          <w:sz w:val="28"/>
-          <w:u w:val="single"/>
-        </w:rPr>
-      </w:pPr>
-      <w:r>
-        <w:rPr>
-          <w:rFonts w:ascii="Times New Roman" w:hAnsi="Times New Roman" w:cs="Times New Roman"/>
-          <w:b/>
-          <w:sz w:val="28"/>
-          <w:u w:val="single"/>
-        </w:rPr>
-        <w:t>Brief Description of Triggers</w:t>
-      </w:r>
-    </w:p>
-    <w:p>
-      <w:pPr>
-        <w:pStyle w:val="ListParagraph"/>
-        <w:spacing w:line="360" w:lineRule="auto"/>
-        <w:ind w:left="420"/>
-        <w:rPr>
-          <w:rFonts w:ascii="Times New Roman" w:hAnsi="Times New Roman" w:cs="Times New Roman"/>
-          <w:sz w:val="28"/>
-        </w:rPr>
-      </w:pPr>
-    </w:p>
-    <w:p>
-      <w:pPr>
-        <w:pStyle w:val="ListParagraph"/>
-        <w:spacing w:line="360" w:lineRule="auto"/>
-        <w:ind w:left="420"/>
-        <w:rPr>
-          <w:rFonts w:ascii="Times New Roman" w:hAnsi="Times New Roman" w:cs="Times New Roman"/>
-          <w:sz w:val="28"/>
-        </w:rPr>
-      </w:pPr>
-    </w:p>
-    <w:p>
-      <w:pPr>
-        <w:pStyle w:val="ListParagraph"/>
-        <w:numPr>
-          <w:ilvl w:val="1"/>
-          <w:numId w:val="2"/>
-        </w:numPr>
-        <w:spacing w:line="360" w:lineRule="auto"/>
-        <w:rPr>
-          <w:rFonts w:ascii="Times New Roman" w:hAnsi="Times New Roman" w:cs="Times New Roman"/>
-          <w:b/>
-          <w:sz w:val="28"/>
-          <w:u w:val="single"/>
-        </w:rPr>
-      </w:pPr>
-      <w:r>
-        <w:rPr>
-          <w:rFonts w:ascii="Times New Roman" w:hAnsi="Times New Roman" w:cs="Times New Roman"/>
-          <w:b/>
-          <w:sz w:val="28"/>
-          <w:u w:val="single"/>
-        </w:rPr>
-        <w:t>When Are They Used</w:t>
-      </w:r>
-    </w:p>
-    <w:p>
-      <w:pPr>
-        <w:pStyle w:val="ListParagraph"/>
-        <w:spacing w:line="360" w:lineRule="auto"/>
-        <w:ind w:left="420"/>
-        <w:rPr>
-          <w:rFonts w:ascii="Times New Roman" w:hAnsi="Times New Roman" w:cs="Times New Roman"/>
-          <w:sz w:val="28"/>
-        </w:rPr>
-      </w:pPr>
-    </w:p>
-    <w:p>
-      <w:pPr>
-        <w:pStyle w:val="ListParagraph"/>
-        <w:spacing w:line="360" w:lineRule="auto"/>
-        <w:ind w:left="420"/>
+      <w:r>
+        <w:rPr>
+          <w:rFonts w:ascii="Times New Roman" w:hAnsi="Times New Roman" w:cs="Times New Roman"/>
+          <w:sz w:val="28"/>
+        </w:rPr>
+        <w:t xml:space="preserve">For this project, I think every student had an equal share of the work that went into this project. Every student worked on their individual stored procedures and triggers. Other than that, we all contributed equally to all the major components of the project. From the diagrams, to the </w:t>
+      </w:r>
+      <w:r>
+        <w:rPr>
+          <w:rFonts w:ascii="Times New Roman" w:hAnsi="Times New Roman" w:cs="Times New Roman"/>
+          <w:sz w:val="28"/>
+        </w:rPr>
+        <w:t>SQL</w:t>
+      </w:r>
+      <w:r>
+        <w:rPr>
+          <w:rFonts w:ascii="Times New Roman" w:hAnsi="Times New Roman" w:cs="Times New Roman"/>
+          <w:sz w:val="28"/>
+        </w:rPr>
+        <w:t xml:space="preserve"> files, to the </w:t>
+      </w:r>
+      <w:r>
+        <w:rPr>
+          <w:rFonts w:ascii="Times New Roman" w:hAnsi="Times New Roman" w:cs="Times New Roman"/>
+          <w:sz w:val="28"/>
+        </w:rPr>
+        <w:t xml:space="preserve">other major components such as this write up, we </w:t>
+      </w:r>
+      <w:r>
+        <w:rPr>
+          <w:rFonts w:ascii="Times New Roman" w:hAnsi="Times New Roman" w:cs="Times New Roman"/>
+          <w:sz w:val="28"/>
+        </w:rPr>
+        <w:t>all</w:t>
+      </w:r>
+      <w:r>
+        <w:rPr>
+          <w:rFonts w:ascii="Times New Roman" w:hAnsi="Times New Roman" w:cs="Times New Roman"/>
+          <w:sz w:val="28"/>
+        </w:rPr>
+        <w:t xml:space="preserve"> had an equal part and say. We did bug fixes for each other, and so forth to keep each other</w:t>
+      </w:r>
+      <w:r>
+        <w:rPr>
+          <w:rFonts w:ascii="Helvetica" w:eastAsia="Helvetica" w:hAnsi="Helvetica" w:cs="Helvetica"/>
+          <w:sz w:val="28"/>
+        </w:rPr>
+        <w:t>’</w:t>
+      </w:r>
+      <w:r>
+        <w:rPr>
+          <w:rFonts w:ascii="Times New Roman" w:hAnsi="Times New Roman" w:cs="Times New Roman"/>
+          <w:sz w:val="28"/>
+        </w:rPr>
+        <w:t xml:space="preserve">s works in check. </w:t>
+      </w:r>
+    </w:p>
+    <w:p>
+      <w:pPr>
+        <w:pStyle w:val="ListParagraph"/>
+        <w:spacing w:line="360" w:lineRule="auto"/>
+        <w:ind w:left="360"/>
+        <w:rPr>
+          <w:rFonts w:ascii="Times New Roman" w:hAnsi="Times New Roman" w:cs="Times New Roman"/>
+          <w:sz w:val="28"/>
+        </w:rPr>
+      </w:pPr>
+    </w:p>
+    <w:p>
+      <w:pPr>
+        <w:pStyle w:val="ListParagraph"/>
+        <w:spacing w:line="360" w:lineRule="auto"/>
+        <w:ind w:left="360"/>
+        <w:rPr>
+          <w:rFonts w:ascii="Times New Roman" w:hAnsi="Times New Roman" w:cs="Times New Roman"/>
+          <w:sz w:val="28"/>
+        </w:rPr>
+      </w:pPr>
+    </w:p>
+    <w:p>
+      <w:pPr>
+        <w:pStyle w:val="ListParagraph"/>
+        <w:spacing w:line="360" w:lineRule="auto"/>
+        <w:ind w:left="360"/>
+        <w:rPr>
+          <w:rFonts w:ascii="Times New Roman" w:hAnsi="Times New Roman" w:cs="Times New Roman"/>
+          <w:sz w:val="28"/>
+        </w:rPr>
+      </w:pPr>
+    </w:p>
+    <w:p>
+      <w:pPr>
+        <w:pStyle w:val="ListParagraph"/>
+        <w:spacing w:line="360" w:lineRule="auto"/>
+        <w:ind w:left="360"/>
+        <w:rPr>
+          <w:rFonts w:ascii="Times New Roman" w:hAnsi="Times New Roman" w:cs="Times New Roman"/>
+          <w:sz w:val="28"/>
+        </w:rPr>
+      </w:pPr>
+    </w:p>
+    <w:p>
+      <w:pPr>
+        <w:pStyle w:val="ListParagraph"/>
+        <w:spacing w:line="360" w:lineRule="auto"/>
+        <w:ind w:left="360"/>
+        <w:rPr>
+          <w:rFonts w:ascii="Times New Roman" w:hAnsi="Times New Roman" w:cs="Times New Roman"/>
+          <w:sz w:val="28"/>
+        </w:rPr>
+      </w:pPr>
+    </w:p>
+    <w:p>
+      <w:pPr>
+        <w:pStyle w:val="ListParagraph"/>
+        <w:spacing w:line="360" w:lineRule="auto"/>
+        <w:ind w:left="360"/>
+        <w:rPr>
+          <w:rFonts w:ascii="Times New Roman" w:hAnsi="Times New Roman" w:cs="Times New Roman"/>
+          <w:sz w:val="28"/>
+        </w:rPr>
+      </w:pPr>
+    </w:p>
+    <w:p>
+      <w:pPr>
+        <w:pStyle w:val="ListParagraph"/>
+        <w:spacing w:line="360" w:lineRule="auto"/>
+        <w:ind w:left="360"/>
+        <w:rPr>
+          <w:rFonts w:ascii="Times New Roman" w:hAnsi="Times New Roman" w:cs="Times New Roman"/>
+          <w:sz w:val="28"/>
+        </w:rPr>
+      </w:pPr>
+    </w:p>
+    <w:p>
+      <w:pPr>
+        <w:pStyle w:val="ListParagraph"/>
+        <w:spacing w:line="360" w:lineRule="auto"/>
+        <w:ind w:left="360"/>
+        <w:rPr>
+          <w:rFonts w:ascii="Times New Roman" w:hAnsi="Times New Roman" w:cs="Times New Roman"/>
+          <w:sz w:val="28"/>
+        </w:rPr>
+      </w:pPr>
+    </w:p>
+    <w:p>
+      <w:pPr>
+        <w:pStyle w:val="ListParagraph"/>
+        <w:spacing w:line="360" w:lineRule="auto"/>
+        <w:ind w:left="360"/>
+        <w:rPr>
+          <w:rFonts w:ascii="Times New Roman" w:hAnsi="Times New Roman" w:cs="Times New Roman"/>
+          <w:sz w:val="28"/>
+        </w:rPr>
+      </w:pPr>
+    </w:p>
+    <w:p>
+      <w:pPr>
+        <w:pStyle w:val="ListParagraph"/>
+        <w:spacing w:line="360" w:lineRule="auto"/>
+        <w:ind w:left="360"/>
+        <w:rPr>
+          <w:rFonts w:ascii="Times New Roman" w:hAnsi="Times New Roman" w:cs="Times New Roman"/>
+          <w:sz w:val="28"/>
+        </w:rPr>
+      </w:pPr>
+    </w:p>
+    <w:p>
+      <w:pPr>
+        <w:pStyle w:val="ListParagraph"/>
+        <w:spacing w:line="360" w:lineRule="auto"/>
+        <w:ind w:left="360"/>
+        <w:rPr>
+          <w:rFonts w:ascii="Times New Roman" w:hAnsi="Times New Roman" w:cs="Times New Roman"/>
+          <w:sz w:val="28"/>
+        </w:rPr>
+      </w:pPr>
+    </w:p>
+    <w:p>
+      <w:pPr>
+        <w:pStyle w:val="ListParagraph"/>
+        <w:spacing w:line="360" w:lineRule="auto"/>
+        <w:ind w:left="360"/>
+        <w:rPr>
+          <w:rFonts w:ascii="Times New Roman" w:hAnsi="Times New Roman" w:cs="Times New Roman"/>
+          <w:sz w:val="28"/>
+        </w:rPr>
+      </w:pPr>
+    </w:p>
+    <w:p>
+      <w:pPr>
+        <w:pStyle w:val="ListParagraph"/>
+        <w:spacing w:line="360" w:lineRule="auto"/>
+        <w:ind w:left="360"/>
+        <w:rPr>
+          <w:rFonts w:ascii="Times New Roman" w:hAnsi="Times New Roman" w:cs="Times New Roman"/>
+          <w:sz w:val="28"/>
+        </w:rPr>
+      </w:pPr>
+    </w:p>
+    <w:p>
+      <w:pPr>
+        <w:pStyle w:val="ListParagraph"/>
+        <w:spacing w:line="360" w:lineRule="auto"/>
+        <w:ind w:left="360"/>
+        <w:rPr>
+          <w:rFonts w:ascii="Times New Roman" w:hAnsi="Times New Roman" w:cs="Times New Roman"/>
+          <w:sz w:val="28"/>
+        </w:rPr>
+      </w:pPr>
+    </w:p>
+    <w:p>
+      <w:pPr>
+        <w:pStyle w:val="ListParagraph"/>
+        <w:spacing w:line="360" w:lineRule="auto"/>
+        <w:ind w:left="360"/>
+        <w:rPr>
+          <w:rFonts w:ascii="Times New Roman" w:hAnsi="Times New Roman" w:cs="Times New Roman"/>
+          <w:sz w:val="28"/>
+        </w:rPr>
+      </w:pPr>
+    </w:p>
+    <w:p>
+      <w:pPr>
+        <w:pStyle w:val="ListParagraph"/>
+        <w:spacing w:line="360" w:lineRule="auto"/>
+        <w:ind w:left="360"/>
+        <w:rPr>
+          <w:rFonts w:ascii="Times New Roman" w:hAnsi="Times New Roman" w:cs="Times New Roman"/>
+          <w:sz w:val="28"/>
+        </w:rPr>
+      </w:pPr>
+    </w:p>
+    <w:p>
+      <w:pPr>
+        <w:pStyle w:val="ListParagraph"/>
+        <w:spacing w:line="360" w:lineRule="auto"/>
+        <w:ind w:left="360"/>
+        <w:rPr>
+          <w:rFonts w:ascii="Times New Roman" w:hAnsi="Times New Roman" w:cs="Times New Roman"/>
+          <w:sz w:val="28"/>
+        </w:rPr>
+      </w:pPr>
+    </w:p>
+    <w:p>
+      <w:pPr>
+        <w:pStyle w:val="ListParagraph"/>
+        <w:spacing w:line="360" w:lineRule="auto"/>
+        <w:ind w:left="360"/>
         <w:rPr>
           <w:rFonts w:ascii="Times New Roman" w:hAnsi="Times New Roman" w:cs="Times New Roman"/>
           <w:sz w:val="28"/>
@@ -3069,107 +3315,136 @@
           <w:rFonts w:ascii="Times New Roman" w:hAnsi="Times New Roman" w:cs="Times New Roman"/>
           <w:b/>
           <w:sz w:val="28"/>
+        </w:rPr>
+        <w:t xml:space="preserve"> </w:t>
+      </w:r>
+      <w:r>
+        <w:rPr>
+          <w:rFonts w:ascii="Times New Roman" w:hAnsi="Times New Roman" w:cs="Times New Roman"/>
+          <w:b/>
+          <w:sz w:val="28"/>
           <w:u w:val="single"/>
         </w:rPr>
-        <w:t>Work Breakdown</w:t>
-      </w:r>
-    </w:p>
-    <w:p>
-      <w:pPr>
-        <w:pStyle w:val="ListParagraph"/>
-        <w:numPr>
-          <w:ilvl w:val="1"/>
-          <w:numId w:val="2"/>
-        </w:numPr>
-        <w:spacing w:line="360" w:lineRule="auto"/>
+        <w:t>SQL Code</w:t>
+      </w:r>
+      <w:r>
         <w:rPr>
           <w:rFonts w:ascii="Times New Roman" w:hAnsi="Times New Roman" w:cs="Times New Roman"/>
           <w:b/>
           <w:sz w:val="28"/>
           <w:u w:val="single"/>
         </w:rPr>
-      </w:pPr>
-      <w:r>
-        <w:rPr>
-          <w:rFonts w:ascii="Times New Roman" w:hAnsi="Times New Roman" w:cs="Times New Roman"/>
-          <w:b/>
-          <w:sz w:val="28"/>
-          <w:u w:val="single"/>
-        </w:rPr>
-        <w:t>Author Distribution</w:t>
-      </w:r>
-    </w:p>
-    <w:p>
-      <w:pPr>
-        <w:pStyle w:val="ListParagraph"/>
-        <w:spacing w:line="360" w:lineRule="auto"/>
-        <w:ind w:left="420"/>
-        <w:rPr>
-          <w:rFonts w:ascii="Times New Roman" w:hAnsi="Times New Roman" w:cs="Times New Roman"/>
-          <w:sz w:val="28"/>
-        </w:rPr>
-      </w:pPr>
-    </w:p>
-    <w:p>
-      <w:pPr>
-        <w:pStyle w:val="ListParagraph"/>
-        <w:spacing w:line="360" w:lineRule="auto"/>
-        <w:ind w:left="420"/>
-        <w:rPr>
-          <w:rFonts w:ascii="Times New Roman" w:hAnsi="Times New Roman" w:cs="Times New Roman"/>
-          <w:sz w:val="28"/>
-        </w:rPr>
-      </w:pPr>
+        <w:t xml:space="preserve"> Included with Description of Files </w:t>
+      </w:r>
+    </w:p>
+    <w:p>
+      <w:pPr>
+        <w:pStyle w:val="ListParagraph"/>
+        <w:spacing w:line="360" w:lineRule="auto"/>
+        <w:ind w:left="360"/>
+        <w:rPr>
+          <w:rFonts w:ascii="Times New Roman" w:hAnsi="Times New Roman" w:cs="Times New Roman"/>
+          <w:sz w:val="28"/>
+        </w:rPr>
+      </w:pPr>
+      <w:r>
+        <w:rPr>
+          <w:rFonts w:ascii="Times New Roman" w:hAnsi="Times New Roman" w:cs="Times New Roman"/>
+          <w:sz w:val="28"/>
+        </w:rPr>
+        <w:t xml:space="preserve">The following files were included with the overall project along with their descriptions are listed below: </w:t>
+      </w:r>
+      <w:bookmarkStart w:id="0" w:name="_GoBack"/>
+      <w:bookmarkEnd w:id="0"/>
+    </w:p>
+    <w:p>
+      <w:pPr>
+        <w:pStyle w:val="ListParagraph"/>
+        <w:spacing w:line="360" w:lineRule="auto"/>
+        <w:ind w:left="360"/>
+        <w:rPr>
+          <w:rFonts w:ascii="Times New Roman" w:hAnsi="Times New Roman" w:cs="Times New Roman"/>
+          <w:sz w:val="28"/>
+        </w:rPr>
+      </w:pPr>
+      <w:r>
+        <w:rPr>
+          <w:rFonts w:ascii="Times New Roman" w:hAnsi="Times New Roman" w:cs="Times New Roman"/>
+          <w:sz w:val="28"/>
+        </w:rPr>
+        <w:tab/>
+      </w:r>
+      <w:r>
+        <w:rPr>
+          <w:rFonts w:ascii="Times New Roman" w:hAnsi="Times New Roman" w:cs="Times New Roman"/>
+          <w:sz w:val="28"/>
+        </w:rPr>
+        <w:tab/>
+      </w:r>
+      <w:r>
+        <w:rPr>
+          <w:rFonts w:ascii="Times New Roman" w:hAnsi="Times New Roman" w:cs="Times New Roman"/>
+          <w:sz w:val="28"/>
+        </w:rPr>
+        <w:tab/>
+      </w:r>
+      <w:r>
+        <w:rPr>
+          <w:rFonts w:ascii="Times New Roman" w:hAnsi="Times New Roman" w:cs="Times New Roman"/>
+          <w:sz w:val="28"/>
+        </w:rPr>
+        <w:tab/>
+      </w:r>
     </w:p>
     <w:p>
       <w:pPr>
         <w:pStyle w:val="ListParagraph"/>
         <w:numPr>
           <w:ilvl w:val="0"/>
-          <w:numId w:val="2"/>
+          <w:numId w:val="5"/>
         </w:numPr>
         <w:spacing w:line="360" w:lineRule="auto"/>
         <w:rPr>
           <w:rFonts w:ascii="Times New Roman" w:hAnsi="Times New Roman" w:cs="Times New Roman"/>
-          <w:b/>
-          <w:sz w:val="28"/>
-          <w:u w:val="single"/>
-        </w:rPr>
-      </w:pPr>
-      <w:r>
-        <w:rPr>
-          <w:rFonts w:ascii="Times New Roman" w:hAnsi="Times New Roman" w:cs="Times New Roman"/>
-          <w:b/>
-          <w:sz w:val="28"/>
-        </w:rPr>
-        <w:t xml:space="preserve"> </w:t>
-      </w:r>
-      <w:r>
-        <w:rPr>
-          <w:rFonts w:ascii="Times New Roman" w:hAnsi="Times New Roman" w:cs="Times New Roman"/>
-          <w:b/>
-          <w:sz w:val="28"/>
-          <w:u w:val="single"/>
-        </w:rPr>
-        <w:t>Appendix A</w:t>
-      </w:r>
-    </w:p>
-    <w:p>
-      <w:pPr>
-        <w:pStyle w:val="ListParagraph"/>
-        <w:spacing w:line="360" w:lineRule="auto"/>
-        <w:ind w:left="360"/>
-        <w:rPr>
-          <w:rFonts w:ascii="Times New Roman" w:hAnsi="Times New Roman" w:cs="Times New Roman"/>
-          <w:sz w:val="28"/>
-        </w:rPr>
-      </w:pPr>
-    </w:p>
-    <w:p>
-      <w:pPr>
-        <w:pStyle w:val="ListParagraph"/>
-        <w:spacing w:line="360" w:lineRule="auto"/>
-        <w:ind w:left="360"/>
+          <w:sz w:val="28"/>
+        </w:rPr>
+      </w:pPr>
+      <w:proofErr w:type="spellStart"/>
+      <w:r>
+        <w:rPr>
+          <w:rFonts w:ascii="Times New Roman" w:hAnsi="Times New Roman" w:cs="Times New Roman"/>
+          <w:sz w:val="28"/>
+        </w:rPr>
+        <w:t>Create.sql</w:t>
+      </w:r>
+      <w:proofErr w:type="spellEnd"/>
+      <w:r>
+        <w:rPr>
+          <w:rFonts w:ascii="Times New Roman" w:hAnsi="Times New Roman" w:cs="Times New Roman"/>
+          <w:sz w:val="28"/>
+        </w:rPr>
+        <w:t xml:space="preserve"> - This script creates the 9 tables required for the database. The Tables are named Coach, Team, Season, </w:t>
+      </w:r>
+      <w:proofErr w:type="spellStart"/>
+      <w:r>
+        <w:rPr>
+          <w:rFonts w:ascii="Times New Roman" w:hAnsi="Times New Roman" w:cs="Times New Roman"/>
+          <w:sz w:val="28"/>
+        </w:rPr>
+        <w:t>Team_Record</w:t>
+      </w:r>
+      <w:proofErr w:type="spellEnd"/>
+      <w:r>
+        <w:rPr>
+          <w:rFonts w:ascii="Times New Roman" w:hAnsi="Times New Roman" w:cs="Times New Roman"/>
+          <w:sz w:val="28"/>
+        </w:rPr>
+        <w:t>, Player, Stats.  At the top of the script there are drop statements to drop the tables before creating them to avoid errors.</w:t>
+      </w:r>
+    </w:p>
+    <w:p>
+      <w:pPr>
+        <w:spacing w:line="360" w:lineRule="auto"/>
         <w:rPr>
           <w:rFonts w:ascii="Times New Roman" w:hAnsi="Times New Roman" w:cs="Times New Roman"/>
           <w:sz w:val="28"/>
@@ -3181,33 +3456,277 @@
         <w:pStyle w:val="ListParagraph"/>
         <w:numPr>
           <w:ilvl w:val="0"/>
-          <w:numId w:val="2"/>
+          <w:numId w:val="5"/>
         </w:numPr>
         <w:spacing w:line="360" w:lineRule="auto"/>
         <w:rPr>
           <w:rFonts w:ascii="Times New Roman" w:hAnsi="Times New Roman" w:cs="Times New Roman"/>
-          <w:b/>
-          <w:sz w:val="28"/>
-          <w:u w:val="single"/>
-        </w:rPr>
-      </w:pPr>
-      <w:r>
-        <w:rPr>
-          <w:rFonts w:ascii="Times New Roman" w:hAnsi="Times New Roman" w:cs="Times New Roman"/>
-          <w:b/>
+          <w:sz w:val="28"/>
+        </w:rPr>
+      </w:pPr>
+      <w:proofErr w:type="spellStart"/>
+      <w:r>
+        <w:rPr>
+          <w:rFonts w:ascii="Times New Roman" w:hAnsi="Times New Roman" w:cs="Times New Roman"/>
+          <w:sz w:val="28"/>
+        </w:rPr>
+        <w:t>Insert.sql</w:t>
+      </w:r>
+      <w:proofErr w:type="spellEnd"/>
+      <w:r>
+        <w:rPr>
+          <w:rFonts w:ascii="Times New Roman" w:hAnsi="Times New Roman" w:cs="Times New Roman"/>
+          <w:sz w:val="28"/>
+        </w:rPr>
+        <w:t xml:space="preserve"> - This script contains insert statements to populate all tables in the database.</w:t>
+      </w:r>
+    </w:p>
+    <w:p>
+      <w:pPr>
+        <w:spacing w:line="360" w:lineRule="auto"/>
+        <w:rPr>
+          <w:rFonts w:ascii="Times New Roman" w:hAnsi="Times New Roman" w:cs="Times New Roman"/>
+          <w:sz w:val="28"/>
+        </w:rPr>
+      </w:pPr>
+    </w:p>
+    <w:p>
+      <w:pPr>
+        <w:pStyle w:val="ListParagraph"/>
+        <w:numPr>
+          <w:ilvl w:val="0"/>
+          <w:numId w:val="5"/>
+        </w:numPr>
+        <w:spacing w:line="360" w:lineRule="auto"/>
+        <w:rPr>
+          <w:rFonts w:ascii="Times New Roman" w:hAnsi="Times New Roman" w:cs="Times New Roman"/>
+          <w:sz w:val="28"/>
+        </w:rPr>
+      </w:pPr>
+      <w:proofErr w:type="spellStart"/>
+      <w:r>
+        <w:rPr>
+          <w:rFonts w:ascii="Times New Roman" w:hAnsi="Times New Roman" w:cs="Times New Roman"/>
+          <w:sz w:val="28"/>
+        </w:rPr>
+        <w:t>Procs.sql</w:t>
+      </w:r>
+      <w:proofErr w:type="spellEnd"/>
+      <w:r>
+        <w:rPr>
+          <w:rFonts w:ascii="Times New Roman" w:hAnsi="Times New Roman" w:cs="Times New Roman"/>
+          <w:sz w:val="28"/>
+        </w:rPr>
+        <w:t xml:space="preserve"> - This script creates all procedures and triggers for our database. The script </w:t>
+      </w:r>
+      <w:proofErr w:type="spellStart"/>
+      <w:r>
+        <w:rPr>
+          <w:rFonts w:ascii="Times New Roman" w:hAnsi="Times New Roman" w:cs="Times New Roman"/>
+          <w:sz w:val="28"/>
+        </w:rPr>
+        <w:t>doesnt</w:t>
+      </w:r>
+      <w:proofErr w:type="spellEnd"/>
+      <w:r>
+        <w:rPr>
+          <w:rFonts w:ascii="Times New Roman" w:hAnsi="Times New Roman" w:cs="Times New Roman"/>
+          <w:sz w:val="28"/>
+        </w:rPr>
+        <w:t xml:space="preserve"> spool a file, but there are comments within it to explain what each </w:t>
+      </w:r>
+      <w:proofErr w:type="spellStart"/>
+      <w:r>
+        <w:rPr>
+          <w:rFonts w:ascii="Times New Roman" w:hAnsi="Times New Roman" w:cs="Times New Roman"/>
+          <w:sz w:val="28"/>
+        </w:rPr>
+        <w:t>procedur</w:t>
+      </w:r>
+      <w:proofErr w:type="spellEnd"/>
+      <w:r>
+        <w:rPr>
+          <w:rFonts w:ascii="Times New Roman" w:hAnsi="Times New Roman" w:cs="Times New Roman"/>
+          <w:sz w:val="28"/>
+        </w:rPr>
+        <w:t xml:space="preserve"> does.</w:t>
+      </w:r>
+    </w:p>
+    <w:p>
+      <w:pPr>
+        <w:spacing w:line="360" w:lineRule="auto"/>
+        <w:rPr>
+          <w:rFonts w:ascii="Times New Roman" w:hAnsi="Times New Roman" w:cs="Times New Roman"/>
+          <w:sz w:val="28"/>
+        </w:rPr>
+      </w:pPr>
+    </w:p>
+    <w:p>
+      <w:pPr>
+        <w:pStyle w:val="ListParagraph"/>
+        <w:numPr>
+          <w:ilvl w:val="0"/>
+          <w:numId w:val="5"/>
+        </w:numPr>
+        <w:spacing w:line="360" w:lineRule="auto"/>
+        <w:rPr>
+          <w:rFonts w:ascii="Times New Roman" w:hAnsi="Times New Roman" w:cs="Times New Roman"/>
+          <w:sz w:val="28"/>
+        </w:rPr>
+      </w:pPr>
+      <w:proofErr w:type="spellStart"/>
+      <w:r>
+        <w:rPr>
+          <w:rFonts w:ascii="Times New Roman" w:hAnsi="Times New Roman" w:cs="Times New Roman"/>
+          <w:sz w:val="28"/>
+        </w:rPr>
+        <w:t>Autorun.sql</w:t>
+      </w:r>
+      <w:proofErr w:type="spellEnd"/>
+      <w:r>
+        <w:rPr>
+          <w:rFonts w:ascii="Times New Roman" w:hAnsi="Times New Roman" w:cs="Times New Roman"/>
+          <w:sz w:val="28"/>
+        </w:rPr>
+        <w:t xml:space="preserve"> - This script runs automatically runs through all set up and cleanup phases. Output will be spooled to </w:t>
+      </w:r>
+      <w:proofErr w:type="spellStart"/>
+      <w:r>
+        <w:rPr>
+          <w:rFonts w:ascii="Times New Roman" w:hAnsi="Times New Roman" w:cs="Times New Roman"/>
+          <w:sz w:val="28"/>
+        </w:rPr>
+        <w:t>autorun.lst</w:t>
+      </w:r>
+      <w:proofErr w:type="spellEnd"/>
+    </w:p>
+    <w:p>
+      <w:pPr>
+        <w:spacing w:line="360" w:lineRule="auto"/>
+        <w:rPr>
+          <w:rFonts w:ascii="Times New Roman" w:hAnsi="Times New Roman" w:cs="Times New Roman"/>
+          <w:sz w:val="28"/>
+        </w:rPr>
+      </w:pPr>
+    </w:p>
+    <w:p>
+      <w:pPr>
+        <w:pStyle w:val="ListParagraph"/>
+        <w:numPr>
+          <w:ilvl w:val="0"/>
+          <w:numId w:val="5"/>
+        </w:numPr>
+        <w:spacing w:line="360" w:lineRule="auto"/>
+        <w:rPr>
+          <w:rFonts w:ascii="Times New Roman" w:hAnsi="Times New Roman" w:cs="Times New Roman"/>
+          <w:sz w:val="28"/>
+        </w:rPr>
+      </w:pPr>
+      <w:proofErr w:type="spellStart"/>
+      <w:r>
+        <w:rPr>
+          <w:rFonts w:ascii="Times New Roman" w:hAnsi="Times New Roman" w:cs="Times New Roman"/>
+          <w:sz w:val="28"/>
+        </w:rPr>
+        <w:t>Test.sql</w:t>
+      </w:r>
+      <w:proofErr w:type="spellEnd"/>
+      <w:r>
+        <w:rPr>
+          <w:rFonts w:ascii="Times New Roman" w:hAnsi="Times New Roman" w:cs="Times New Roman"/>
+          <w:sz w:val="28"/>
+        </w:rPr>
+        <w:t xml:space="preserve"> - This script contains several </w:t>
+      </w:r>
+      <w:proofErr w:type="spellStart"/>
+      <w:r>
+        <w:rPr>
+          <w:rFonts w:ascii="Times New Roman" w:hAnsi="Times New Roman" w:cs="Times New Roman"/>
+          <w:sz w:val="28"/>
+        </w:rPr>
+        <w:t>sql</w:t>
+      </w:r>
+      <w:proofErr w:type="spellEnd"/>
+      <w:r>
+        <w:rPr>
+          <w:rFonts w:ascii="Times New Roman" w:hAnsi="Times New Roman" w:cs="Times New Roman"/>
+          <w:sz w:val="28"/>
+        </w:rPr>
+        <w:t xml:space="preserve"> and </w:t>
+      </w:r>
+      <w:proofErr w:type="spellStart"/>
+      <w:r>
+        <w:rPr>
+          <w:rFonts w:ascii="Times New Roman" w:hAnsi="Times New Roman" w:cs="Times New Roman"/>
+          <w:sz w:val="28"/>
+        </w:rPr>
+        <w:t>pl</w:t>
+      </w:r>
+      <w:proofErr w:type="spellEnd"/>
+      <w:r>
+        <w:rPr>
+          <w:rFonts w:ascii="Times New Roman" w:hAnsi="Times New Roman" w:cs="Times New Roman"/>
+          <w:sz w:val="28"/>
+        </w:rPr>
+        <w:t>/</w:t>
+      </w:r>
+      <w:proofErr w:type="spellStart"/>
+      <w:r>
+        <w:rPr>
+          <w:rFonts w:ascii="Times New Roman" w:hAnsi="Times New Roman" w:cs="Times New Roman"/>
+          <w:sz w:val="28"/>
+        </w:rPr>
+        <w:t>sql</w:t>
+      </w:r>
+      <w:proofErr w:type="spellEnd"/>
+      <w:r>
+        <w:rPr>
+          <w:rFonts w:ascii="Times New Roman" w:hAnsi="Times New Roman" w:cs="Times New Roman"/>
           <w:sz w:val="28"/>
         </w:rPr>
         <w:t xml:space="preserve"> </w:t>
       </w:r>
-      <w:r>
-        <w:rPr>
-          <w:rFonts w:ascii="Times New Roman" w:hAnsi="Times New Roman" w:cs="Times New Roman"/>
-          <w:b/>
-          <w:sz w:val="28"/>
-          <w:u w:val="single"/>
-        </w:rPr>
-        <w:t>SQL Code</w:t>
-      </w:r>
+      <w:proofErr w:type="spellStart"/>
+      <w:r>
+        <w:rPr>
+          <w:rFonts w:ascii="Times New Roman" w:hAnsi="Times New Roman" w:cs="Times New Roman"/>
+          <w:sz w:val="28"/>
+        </w:rPr>
+        <w:t>statememts</w:t>
+      </w:r>
+      <w:proofErr w:type="spellEnd"/>
+      <w:r>
+        <w:rPr>
+          <w:rFonts w:ascii="Times New Roman" w:hAnsi="Times New Roman" w:cs="Times New Roman"/>
+          <w:sz w:val="28"/>
+        </w:rPr>
+        <w:t xml:space="preserve"> that test all procedures and triggers created with the </w:t>
+      </w:r>
+      <w:proofErr w:type="spellStart"/>
+      <w:r>
+        <w:rPr>
+          <w:rFonts w:ascii="Times New Roman" w:hAnsi="Times New Roman" w:cs="Times New Roman"/>
+          <w:sz w:val="28"/>
+        </w:rPr>
+        <w:t>Create_Procs.sql</w:t>
+      </w:r>
+      <w:proofErr w:type="spellEnd"/>
+      <w:r>
+        <w:rPr>
+          <w:rFonts w:ascii="Times New Roman" w:hAnsi="Times New Roman" w:cs="Times New Roman"/>
+          <w:sz w:val="28"/>
+        </w:rPr>
+        <w:t xml:space="preserve"> script. </w:t>
+      </w:r>
+    </w:p>
+    <w:p>
+      <w:pPr>
+        <w:spacing w:line="360" w:lineRule="auto"/>
+        <w:rPr>
+          <w:rFonts w:ascii="Times New Roman" w:hAnsi="Times New Roman" w:cs="Times New Roman"/>
+          <w:sz w:val="28"/>
+        </w:rPr>
+      </w:pPr>
     </w:p>
     <w:p>
       <w:pPr>
@@ -3219,6 +3738,29 @@
           <w:sz w:val="28"/>
         </w:rPr>
       </w:pPr>
+      <w:r>
+        <w:rPr>
+          <w:rFonts w:ascii="Times New Roman" w:hAnsi="Times New Roman" w:cs="Times New Roman"/>
+          <w:sz w:val="28"/>
+        </w:rPr>
+        <w:t xml:space="preserve">6. </w:t>
+      </w:r>
+      <w:proofErr w:type="spellStart"/>
+      <w:r>
+        <w:rPr>
+          <w:rFonts w:ascii="Times New Roman" w:hAnsi="Times New Roman" w:cs="Times New Roman"/>
+          <w:sz w:val="28"/>
+        </w:rPr>
+        <w:t>Cleanup.sql</w:t>
+      </w:r>
+      <w:proofErr w:type="spellEnd"/>
+      <w:r>
+        <w:rPr>
+          <w:rFonts w:ascii="Times New Roman" w:hAnsi="Times New Roman" w:cs="Times New Roman"/>
+          <w:sz w:val="28"/>
+        </w:rPr>
+        <w:t xml:space="preserve"> - This script deletes all tables, procedures, functions and triggers for the pickup database.</w:t>
+      </w:r>
     </w:p>
     <w:sectPr>
       <w:pgSz w:w="12240" w:h="15840"/>
@@ -3233,6 +3775,95 @@
 <file path=word/numbering.xml><?xml version="1.0" encoding="utf-8"?>
 <w:numbering xmlns:wpc="http://schemas.microsoft.com/office/word/2010/wordprocessingCanvas" xmlns:mo="http://schemas.microsoft.com/office/mac/office/2008/main" xmlns:mc="http://schemas.openxmlformats.org/markup-compatibility/2006" xmlns:mv="urn:schemas-microsoft-com:mac:vml" xmlns:o="urn:schemas-microsoft-com:office:office" xmlns:r="http://schemas.openxmlformats.org/officeDocument/2006/relationships" xmlns:m="http://schemas.openxmlformats.org/officeDocument/2006/math" xmlns:v="urn:schemas-microsoft-com:vml" xmlns:wp14="http://schemas.microsoft.com/office/word/2010/wordprocessingDrawing" xmlns:wp="http://schemas.openxmlformats.org/drawingml/2006/wordprocessingDrawing" xmlns:w10="urn:schemas-microsoft-com:office:word" xmlns:w="http://schemas.openxmlformats.org/wordprocessingml/2006/main" xmlns:w14="http://schemas.microsoft.com/office/word/2010/wordml" xmlns:w15="http://schemas.microsoft.com/office/word/2012/wordml" xmlns:wpg="http://schemas.microsoft.com/office/word/2010/wordprocessingGroup" xmlns:wpi="http://schemas.microsoft.com/office/word/2010/wordprocessingInk" xmlns:wne="http://schemas.microsoft.com/office/word/2006/wordml" xmlns:wps="http://schemas.microsoft.com/office/word/2010/wordprocessingShape" mc:Ignorable="w14 w15 wp14">
   <w:abstractNum w:abstractNumId="0">
+    <w:nsid w:val="05472A44"/>
+    <w:multiLevelType w:val="hybridMultilevel"/>
+    <w:tmpl w:val="B5506842"/>
+    <w:lvl w:ilvl="0" w:tplc="04090011">
+      <w:start w:val="1"/>
+      <w:numFmt w:val="decimal"/>
+      <w:lvlText w:val="%1)"/>
+      <w:lvlJc w:val="left"/>
+      <w:pPr>
+        <w:ind w:left="720" w:hanging="360"/>
+      </w:pPr>
+      <w:rPr>
+        <w:rFonts w:hint="default"/>
+      </w:rPr>
+    </w:lvl>
+    <w:lvl w:ilvl="1" w:tplc="04090019" w:tentative="1">
+      <w:start w:val="1"/>
+      <w:numFmt w:val="lowerLetter"/>
+      <w:lvlText w:val="%2."/>
+      <w:lvlJc w:val="left"/>
+      <w:pPr>
+        <w:ind w:left="1440" w:hanging="360"/>
+      </w:pPr>
+    </w:lvl>
+    <w:lvl w:ilvl="2" w:tplc="0409001B" w:tentative="1">
+      <w:start w:val="1"/>
+      <w:numFmt w:val="lowerRoman"/>
+      <w:lvlText w:val="%3."/>
+      <w:lvlJc w:val="right"/>
+      <w:pPr>
+        <w:ind w:left="2160" w:hanging="180"/>
+      </w:pPr>
+    </w:lvl>
+    <w:lvl w:ilvl="3" w:tplc="0409000F" w:tentative="1">
+      <w:start w:val="1"/>
+      <w:numFmt w:val="decimal"/>
+      <w:lvlText w:val="%4."/>
+      <w:lvlJc w:val="left"/>
+      <w:pPr>
+        <w:ind w:left="2880" w:hanging="360"/>
+      </w:pPr>
+    </w:lvl>
+    <w:lvl w:ilvl="4" w:tplc="04090019" w:tentative="1">
+      <w:start w:val="1"/>
+      <w:numFmt w:val="lowerLetter"/>
+      <w:lvlText w:val="%5."/>
+      <w:lvlJc w:val="left"/>
+      <w:pPr>
+        <w:ind w:left="3600" w:hanging="360"/>
+      </w:pPr>
+    </w:lvl>
+    <w:lvl w:ilvl="5" w:tplc="0409001B" w:tentative="1">
+      <w:start w:val="1"/>
+      <w:numFmt w:val="lowerRoman"/>
+      <w:lvlText w:val="%6."/>
+      <w:lvlJc w:val="right"/>
+      <w:pPr>
+        <w:ind w:left="4320" w:hanging="180"/>
+      </w:pPr>
+    </w:lvl>
+    <w:lvl w:ilvl="6" w:tplc="0409000F" w:tentative="1">
+      <w:start w:val="1"/>
+      <w:numFmt w:val="decimal"/>
+      <w:lvlText w:val="%7."/>
+      <w:lvlJc w:val="left"/>
+      <w:pPr>
+        <w:ind w:left="5040" w:hanging="360"/>
+      </w:pPr>
+    </w:lvl>
+    <w:lvl w:ilvl="7" w:tplc="04090019" w:tentative="1">
+      <w:start w:val="1"/>
+      <w:numFmt w:val="lowerLetter"/>
+      <w:lvlText w:val="%8."/>
+      <w:lvlJc w:val="left"/>
+      <w:pPr>
+        <w:ind w:left="5760" w:hanging="360"/>
+      </w:pPr>
+    </w:lvl>
+    <w:lvl w:ilvl="8" w:tplc="0409001B" w:tentative="1">
+      <w:start w:val="1"/>
+      <w:numFmt w:val="lowerRoman"/>
+      <w:lvlText w:val="%9."/>
+      <w:lvlJc w:val="right"/>
+      <w:pPr>
+        <w:ind w:left="6480" w:hanging="180"/>
+      </w:pPr>
+    </w:lvl>
+  </w:abstractNum>
+  <w:abstractNum w:abstractNumId="1">
     <w:nsid w:val="24563B7D"/>
     <w:multiLevelType w:val="hybridMultilevel"/>
     <w:tmpl w:val="CE843802"/>
@@ -3321,7 +3952,7 @@
       </w:pPr>
     </w:lvl>
   </w:abstractNum>
-  <w:abstractNum w:abstractNumId="1">
+  <w:abstractNum w:abstractNumId="2">
     <w:nsid w:val="4AED2A91"/>
     <w:multiLevelType w:val="multilevel"/>
     <w:tmpl w:val="D548A3A2"/>
@@ -3442,7 +4073,7 @@
       </w:rPr>
     </w:lvl>
   </w:abstractNum>
-  <w:abstractNum w:abstractNumId="2">
+  <w:abstractNum w:abstractNumId="3">
     <w:nsid w:val="5B4E0229"/>
     <w:multiLevelType w:val="multilevel"/>
     <w:tmpl w:val="9258DDD4"/>
@@ -3565,14 +4196,109 @@
       </w:rPr>
     </w:lvl>
   </w:abstractNum>
+  <w:abstractNum w:abstractNumId="4">
+    <w:nsid w:val="69B17241"/>
+    <w:multiLevelType w:val="hybridMultilevel"/>
+    <w:tmpl w:val="1A26ADB2"/>
+    <w:lvl w:ilvl="0" w:tplc="0409000F">
+      <w:start w:val="1"/>
+      <w:numFmt w:val="decimal"/>
+      <w:lvlText w:val="%1."/>
+      <w:lvlJc w:val="left"/>
+      <w:pPr>
+        <w:ind w:left="720" w:hanging="360"/>
+      </w:pPr>
+      <w:rPr>
+        <w:rFonts w:hint="default"/>
+      </w:rPr>
+    </w:lvl>
+    <w:lvl w:ilvl="1" w:tplc="04090019" w:tentative="1">
+      <w:start w:val="1"/>
+      <w:numFmt w:val="lowerLetter"/>
+      <w:lvlText w:val="%2."/>
+      <w:lvlJc w:val="left"/>
+      <w:pPr>
+        <w:ind w:left="1440" w:hanging="360"/>
+      </w:pPr>
+    </w:lvl>
+    <w:lvl w:ilvl="2" w:tplc="0409001B" w:tentative="1">
+      <w:start w:val="1"/>
+      <w:numFmt w:val="lowerRoman"/>
+      <w:lvlText w:val="%3."/>
+      <w:lvlJc w:val="right"/>
+      <w:pPr>
+        <w:ind w:left="2160" w:hanging="180"/>
+      </w:pPr>
+    </w:lvl>
+    <w:lvl w:ilvl="3" w:tplc="0409000F" w:tentative="1">
+      <w:start w:val="1"/>
+      <w:numFmt w:val="decimal"/>
+      <w:lvlText w:val="%4."/>
+      <w:lvlJc w:val="left"/>
+      <w:pPr>
+        <w:ind w:left="2880" w:hanging="360"/>
+      </w:pPr>
+    </w:lvl>
+    <w:lvl w:ilvl="4" w:tplc="04090019" w:tentative="1">
+      <w:start w:val="1"/>
+      <w:numFmt w:val="lowerLetter"/>
+      <w:lvlText w:val="%5."/>
+      <w:lvlJc w:val="left"/>
+      <w:pPr>
+        <w:ind w:left="3600" w:hanging="360"/>
+      </w:pPr>
+    </w:lvl>
+    <w:lvl w:ilvl="5" w:tplc="0409001B" w:tentative="1">
+      <w:start w:val="1"/>
+      <w:numFmt w:val="lowerRoman"/>
+      <w:lvlText w:val="%6."/>
+      <w:lvlJc w:val="right"/>
+      <w:pPr>
+        <w:ind w:left="4320" w:hanging="180"/>
+      </w:pPr>
+    </w:lvl>
+    <w:lvl w:ilvl="6" w:tplc="0409000F" w:tentative="1">
+      <w:start w:val="1"/>
+      <w:numFmt w:val="decimal"/>
+      <w:lvlText w:val="%7."/>
+      <w:lvlJc w:val="left"/>
+      <w:pPr>
+        <w:ind w:left="5040" w:hanging="360"/>
+      </w:pPr>
+    </w:lvl>
+    <w:lvl w:ilvl="7" w:tplc="04090019" w:tentative="1">
+      <w:start w:val="1"/>
+      <w:numFmt w:val="lowerLetter"/>
+      <w:lvlText w:val="%8."/>
+      <w:lvlJc w:val="left"/>
+      <w:pPr>
+        <w:ind w:left="5760" w:hanging="360"/>
+      </w:pPr>
+    </w:lvl>
+    <w:lvl w:ilvl="8" w:tplc="0409001B" w:tentative="1">
+      <w:start w:val="1"/>
+      <w:numFmt w:val="lowerRoman"/>
+      <w:lvlText w:val="%9."/>
+      <w:lvlJc w:val="right"/>
+      <w:pPr>
+        <w:ind w:left="6480" w:hanging="180"/>
+      </w:pPr>
+    </w:lvl>
+  </w:abstractNum>
   <w:num w:numId="1">
+    <w:abstractNumId w:val="3"/>
+  </w:num>
+  <w:num w:numId="2">
     <w:abstractNumId w:val="2"/>
   </w:num>
-  <w:num w:numId="2">
+  <w:num w:numId="3">
     <w:abstractNumId w:val="1"/>
   </w:num>
-  <w:num w:numId="3">
+  <w:num w:numId="4">
     <w:abstractNumId w:val="0"/>
+  </w:num>
+  <w:num w:numId="5">
+    <w:abstractNumId w:val="4"/>
   </w:num>
 </w:numbering>
 </file>
@@ -4024,6 +4750,29 @@
       <w:contextualSpacing/>
     </w:pPr>
   </w:style>
+  <w:style w:type="table" w:styleId="TableGrid">
+    <w:name w:val="Table Grid"/>
+    <w:basedOn w:val="TableNormal"/>
+    <w:uiPriority w:val="39"/>
+    <w:rsid w:val="00FA02FC"/>
+    <w:tblPr>
+      <w:tblInd w:w="0" w:type="dxa"/>
+      <w:tblBorders>
+        <w:top w:val="single" w:sz="4" w:space="0" w:color="auto"/>
+        <w:left w:val="single" w:sz="4" w:space="0" w:color="auto"/>
+        <w:bottom w:val="single" w:sz="4" w:space="0" w:color="auto"/>
+        <w:right w:val="single" w:sz="4" w:space="0" w:color="auto"/>
+        <w:insideH w:val="single" w:sz="4" w:space="0" w:color="auto"/>
+        <w:insideV w:val="single" w:sz="4" w:space="0" w:color="auto"/>
+      </w:tblBorders>
+      <w:tblCellMar>
+        <w:top w:w="0" w:type="dxa"/>
+        <w:left w:w="108" w:type="dxa"/>
+        <w:bottom w:w="0" w:type="dxa"/>
+        <w:right w:w="108" w:type="dxa"/>
+      </w:tblCellMar>
+    </w:tblPr>
+  </w:style>
 </w:styles>
 </file>
 

</xml_diff>